<commit_message>
Alignment changes in the doc
</commit_message>
<xml_diff>
--- a/Chat Bot Final Year Project.docx
+++ b/Chat Bot Final Year Project.docx
@@ -1,6 +1,6 @@
 
 <file path=word/document.xml><?xml version="1.0" encoding="utf-8"?>
-<w:document xmlns:wpc="http://schemas.microsoft.com/office/word/2010/wordprocessingCanvas" xmlns:mc="http://schemas.openxmlformats.org/markup-compatibility/2006" xmlns:o="urn:schemas-microsoft-com:office:office" xmlns:r="http://schemas.openxmlformats.org/officeDocument/2006/relationships" xmlns:m="http://schemas.openxmlformats.org/officeDocument/2006/math" xmlns:v="urn:schemas-microsoft-com:vml" xmlns:wp14="http://schemas.microsoft.com/office/word/2010/wordprocessingDrawing" xmlns:wp="http://schemas.openxmlformats.org/drawingml/2006/wordprocessingDrawing" xmlns:w10="urn:schemas-microsoft-com:office:word" xmlns:w="http://schemas.openxmlformats.org/wordprocessingml/2006/main" xmlns:w14="http://schemas.microsoft.com/office/word/2010/wordml" xmlns:wpg="http://schemas.microsoft.com/office/word/2010/wordprocessingGroup" xmlns:wpi="http://schemas.microsoft.com/office/word/2010/wordprocessingInk" xmlns:wne="http://schemas.microsoft.com/office/word/2006/wordml" xmlns:wps="http://schemas.microsoft.com/office/word/2010/wordprocessingShape" mc:Ignorable="w14 wp14">
+<w:document xmlns:wpc="http://schemas.microsoft.com/office/word/2010/wordprocessingCanvas" xmlns:mc="http://schemas.openxmlformats.org/markup-compatibility/2006" xmlns:o="urn:schemas-microsoft-com:office:office" xmlns:r="http://schemas.openxmlformats.org/officeDocument/2006/relationships" xmlns:m="http://schemas.openxmlformats.org/officeDocument/2006/math" xmlns:v="urn:schemas-microsoft-com:vml" xmlns:wp14="http://schemas.microsoft.com/office/word/2010/wordprocessingDrawing" xmlns:wp="http://schemas.openxmlformats.org/drawingml/2006/wordprocessingDrawing" xmlns:w10="urn:schemas-microsoft-com:office:word" xmlns:w="http://schemas.openxmlformats.org/wordprocessingml/2006/main" xmlns:w14="http://schemas.microsoft.com/office/word/2010/wordml" xmlns:w15="http://schemas.microsoft.com/office/word/2012/wordml" xmlns:wpg="http://schemas.microsoft.com/office/word/2010/wordprocessingGroup" xmlns:wpi="http://schemas.microsoft.com/office/word/2010/wordprocessingInk" xmlns:wne="http://schemas.microsoft.com/office/word/2006/wordml" xmlns:wps="http://schemas.microsoft.com/office/word/2010/wordprocessingShape" mc:Ignorable="w14 w15 wp14">
   <w:body>
     <w:p>
       <w:pPr>
@@ -384,7 +384,7 @@
           <w:szCs w:val="22"/>
         </w:rPr>
         <w:sectPr>
-          <w:footerReference w:type="default" r:id="rId9"/>
+          <w:footerReference w:type="default" r:id="rId8"/>
           <w:pgSz w:w="11909" w:h="16834" w:code="9"/>
           <w:pgMar w:top="1440" w:right="1440" w:bottom="1440" w:left="1440" w:header="720" w:footer="720" w:gutter="0"/>
           <w:cols w:space="720"/>
@@ -992,6 +992,7 @@
           <w:sz w:val="24"/>
           <w:szCs w:val="24"/>
         </w:rPr>
+        <w:lastRenderedPageBreak/>
         <w:t>TABLE OF CONTENTS</w:t>
       </w:r>
     </w:p>
@@ -1077,7 +1078,13 @@
         <w:rPr>
           <w:noProof/>
         </w:rPr>
-        <w:t>QUIREMENTS…………………………………………………….,.5</w:t>
+        <w:t>QUIREMENTS……………………………………………………...</w:t>
+      </w:r>
+      <w:r>
+        <w:rPr>
+          <w:noProof/>
+        </w:rPr>
+        <w:t>.5</w:t>
       </w:r>
     </w:p>
     <w:p>
@@ -1109,7 +1116,19 @@
         <w:rPr>
           <w:noProof/>
         </w:rPr>
-        <w:t>………………………………...................5</w:t>
+        <w:t>………………………………...................</w:t>
+      </w:r>
+      <w:r>
+        <w:rPr>
+          <w:noProof/>
+        </w:rPr>
+        <w:t>.</w:t>
+      </w:r>
+      <w:r>
+        <w:rPr>
+          <w:noProof/>
+        </w:rPr>
+        <w:t>5</w:t>
       </w:r>
     </w:p>
     <w:p>
@@ -1312,6 +1331,13 @@
           <w:caps/>
           <w:noProof/>
         </w:rPr>
+        <w:t>.</w:t>
+      </w:r>
+      <w:r>
+        <w:rPr>
+          <w:caps/>
+          <w:noProof/>
+        </w:rPr>
         <w:t>13</w:t>
       </w:r>
     </w:p>
@@ -1362,7 +1388,21 @@
           <w:caps/>
           <w:noProof/>
         </w:rPr>
-        <w:t>.15</w:t>
+        <w:t>.</w:t>
+      </w:r>
+      <w:r>
+        <w:rPr>
+          <w:caps/>
+          <w:noProof/>
+        </w:rPr>
+        <w:t>.</w:t>
+      </w:r>
+      <w:r>
+        <w:rPr>
+          <w:caps/>
+          <w:noProof/>
+        </w:rPr>
+        <w:t>15</w:t>
       </w:r>
     </w:p>
     <w:p>
@@ -1384,7 +1424,21 @@
           <w:caps/>
           <w:noProof/>
         </w:rPr>
-        <w:t>HARDWARE AND SOFTWARE REQWIREMENTS…………………………….….25</w:t>
+        <w:t>HARDWARE AND SOFTWARE REQWIREMENTS…………………………….….</w:t>
+      </w:r>
+      <w:r>
+        <w:rPr>
+          <w:caps/>
+          <w:noProof/>
+        </w:rPr>
+        <w:t>.</w:t>
+      </w:r>
+      <w:r>
+        <w:rPr>
+          <w:caps/>
+          <w:noProof/>
+        </w:rPr>
+        <w:t>25</w:t>
       </w:r>
     </w:p>
     <w:p>
@@ -1640,6 +1694,8 @@
           <w:szCs w:val="22"/>
         </w:rPr>
       </w:pPr>
+      <w:bookmarkStart w:id="3" w:name="_GoBack"/>
+      <w:bookmarkEnd w:id="3"/>
     </w:p>
     <w:p>
       <w:pPr>
@@ -1780,6 +1836,7 @@
           <w:sz w:val="28"/>
           <w:szCs w:val="28"/>
         </w:rPr>
+        <w:lastRenderedPageBreak/>
         <w:t>INTRODUCTION</w:t>
       </w:r>
     </w:p>
@@ -2195,17 +2252,18 @@
           <w:szCs w:val="28"/>
         </w:rPr>
       </w:pPr>
-      <w:bookmarkStart w:id="3" w:name="_Toc93743126"/>
-      <w:bookmarkStart w:id="4" w:name="_Toc283152648"/>
+      <w:bookmarkStart w:id="4" w:name="_Toc93743126"/>
+      <w:bookmarkStart w:id="5" w:name="_Toc283152648"/>
       <w:r>
         <w:rPr>
           <w:sz w:val="28"/>
           <w:szCs w:val="28"/>
         </w:rPr>
+        <w:lastRenderedPageBreak/>
         <w:t>FUNCTIONAL REQUIREMENTS</w:t>
       </w:r>
-      <w:bookmarkEnd w:id="3"/>
       <w:bookmarkEnd w:id="4"/>
+      <w:bookmarkEnd w:id="5"/>
     </w:p>
     <w:p>
       <w:pPr>
@@ -2219,7 +2277,7 @@
           <w:szCs w:val="24"/>
         </w:rPr>
       </w:pPr>
-      <w:bookmarkStart w:id="5" w:name="_Toc283304240"/>
+      <w:bookmarkStart w:id="6" w:name="_Toc283304240"/>
       <w:r>
         <w:rPr>
           <w:sz w:val="24"/>
@@ -2227,7 +2285,7 @@
         </w:rPr>
         <w:t>REQUIREMENTS IN SCOPE</w:t>
       </w:r>
-      <w:bookmarkEnd w:id="5"/>
+      <w:bookmarkEnd w:id="6"/>
       <w:r>
         <w:rPr>
           <w:sz w:val="24"/>
@@ -2453,7 +2511,7 @@
           <w:szCs w:val="24"/>
         </w:rPr>
       </w:pPr>
-      <w:bookmarkStart w:id="6" w:name="_Toc283304241"/>
+      <w:bookmarkStart w:id="7" w:name="_Toc283304241"/>
       <w:r>
         <w:rPr>
           <w:sz w:val="24"/>
@@ -2461,7 +2519,7 @@
         </w:rPr>
         <w:t>REQUIREMENTS OUT OF SCOPE</w:t>
       </w:r>
-      <w:bookmarkEnd w:id="6"/>
+      <w:bookmarkEnd w:id="7"/>
       <w:r>
         <w:rPr>
           <w:sz w:val="24"/>
@@ -2501,7 +2559,7 @@
           <w:szCs w:val="28"/>
         </w:rPr>
       </w:pPr>
-      <w:bookmarkStart w:id="7" w:name="_Toc283304242"/>
+      <w:bookmarkStart w:id="8" w:name="_Toc283304242"/>
       <w:r>
         <w:rPr>
           <w:sz w:val="28"/>
@@ -2509,7 +2567,7 @@
         </w:rPr>
         <w:t>USER INTERFACE</w:t>
       </w:r>
-      <w:bookmarkEnd w:id="7"/>
+      <w:bookmarkEnd w:id="8"/>
       <w:r>
         <w:rPr>
           <w:sz w:val="28"/>
@@ -2789,6 +2847,7 @@
           <w:sz w:val="28"/>
           <w:szCs w:val="28"/>
         </w:rPr>
+        <w:lastRenderedPageBreak/>
         <w:t>S</w:t>
       </w:r>
       <w:r>
@@ -2864,7 +2923,7 @@
                     </pic:cNvPicPr>
                   </pic:nvPicPr>
                   <pic:blipFill>
-                    <a:blip r:embed="rId10" cstate="print"/>
+                    <a:blip r:embed="rId9" cstate="print"/>
                     <a:srcRect/>
                     <a:stretch>
                       <a:fillRect/>
@@ -2956,7 +3015,7 @@
                     </pic:cNvPicPr>
                   </pic:nvPicPr>
                   <pic:blipFill>
-                    <a:blip r:embed="rId11" cstate="print"/>
+                    <a:blip r:embed="rId10" cstate="print"/>
                     <a:srcRect/>
                     <a:stretch>
                       <a:fillRect/>
@@ -3025,6 +3084,7 @@
           <w:sz w:val="24"/>
           <w:szCs w:val="24"/>
         </w:rPr>
+        <w:lastRenderedPageBreak/>
         <w:t>LogIn(server side validation):</w:t>
       </w:r>
     </w:p>
@@ -3056,7 +3116,7 @@
                     </pic:cNvPicPr>
                   </pic:nvPicPr>
                   <pic:blipFill>
-                    <a:blip r:embed="rId12" cstate="print"/>
+                    <a:blip r:embed="rId11" cstate="print"/>
                     <a:srcRect/>
                     <a:stretch>
                       <a:fillRect/>
@@ -3146,7 +3206,7 @@
                     </pic:cNvPicPr>
                   </pic:nvPicPr>
                   <pic:blipFill>
-                    <a:blip r:embed="rId13" cstate="print"/>
+                    <a:blip r:embed="rId12" cstate="print"/>
                     <a:srcRect/>
                     <a:stretch>
                       <a:fillRect/>
@@ -3227,7 +3287,7 @@
                     </pic:cNvPicPr>
                   </pic:nvPicPr>
                   <pic:blipFill>
-                    <a:blip r:embed="rId14" cstate="print"/>
+                    <a:blip r:embed="rId13" cstate="print"/>
                     <a:srcRect/>
                     <a:stretch>
                       <a:fillRect/>
@@ -3312,7 +3372,7 @@
                     </pic:cNvPicPr>
                   </pic:nvPicPr>
                   <pic:blipFill>
-                    <a:blip r:embed="rId15" cstate="print"/>
+                    <a:blip r:embed="rId14" cstate="print"/>
                     <a:srcRect/>
                     <a:stretch>
                       <a:fillRect/>
@@ -3422,7 +3482,7 @@
                     </pic:cNvPicPr>
                   </pic:nvPicPr>
                   <pic:blipFill>
-                    <a:blip r:embed="rId16" cstate="print"/>
+                    <a:blip r:embed="rId15" cstate="print"/>
                     <a:srcRect/>
                     <a:stretch>
                       <a:fillRect/>
@@ -3519,7 +3579,7 @@
                     </pic:cNvPicPr>
                   </pic:nvPicPr>
                   <pic:blipFill>
-                    <a:blip r:embed="rId17" cstate="print"/>
+                    <a:blip r:embed="rId16" cstate="print"/>
                     <a:srcRect/>
                     <a:stretch>
                       <a:fillRect/>
@@ -3645,7 +3705,7 @@
                     </pic:cNvPicPr>
                   </pic:nvPicPr>
                   <pic:blipFill>
-                    <a:blip r:embed="rId18" cstate="print"/>
+                    <a:blip r:embed="rId17" cstate="print"/>
                     <a:srcRect/>
                     <a:stretch>
                       <a:fillRect/>
@@ -3718,7 +3778,7 @@
                     </pic:cNvPicPr>
                   </pic:nvPicPr>
                   <pic:blipFill>
-                    <a:blip r:embed="rId19" cstate="print"/>
+                    <a:blip r:embed="rId18" cstate="print"/>
                     <a:srcRect/>
                     <a:stretch>
                       <a:fillRect/>
@@ -3802,7 +3862,7 @@
                     </pic:cNvPicPr>
                   </pic:nvPicPr>
                   <pic:blipFill>
-                    <a:blip r:embed="rId20" cstate="print"/>
+                    <a:blip r:embed="rId19" cstate="print"/>
                     <a:srcRect/>
                     <a:stretch>
                       <a:fillRect/>
@@ -3879,9 +3939,9 @@
           <w:szCs w:val="22"/>
         </w:rPr>
       </w:pPr>
-      <w:bookmarkStart w:id="8" w:name="_Toc450317270"/>
-      <w:bookmarkStart w:id="9" w:name="_Toc93743411"/>
-      <w:bookmarkStart w:id="10" w:name="_Toc283152652"/>
+      <w:bookmarkStart w:id="9" w:name="_Toc450317270"/>
+      <w:bookmarkStart w:id="10" w:name="_Toc93743411"/>
+      <w:bookmarkStart w:id="11" w:name="_Toc283152652"/>
       <w:r>
         <w:rPr>
           <w:sz w:val="28"/>
@@ -3889,7 +3949,7 @@
         </w:rPr>
         <w:t>EXTERNAL SYSTEM INTERFACE</w:t>
       </w:r>
-      <w:bookmarkEnd w:id="8"/>
+      <w:bookmarkEnd w:id="9"/>
       <w:r>
         <w:rPr>
           <w:sz w:val="28"/>
@@ -3897,8 +3957,8 @@
         </w:rPr>
         <w:t xml:space="preserve"> REQUIREMETNS</w:t>
       </w:r>
-      <w:bookmarkEnd w:id="9"/>
       <w:bookmarkEnd w:id="10"/>
+      <w:bookmarkEnd w:id="11"/>
     </w:p>
     <w:p>
       <w:pPr>
@@ -4106,15 +4166,16 @@
           <w:szCs w:val="28"/>
         </w:rPr>
       </w:pPr>
-      <w:bookmarkStart w:id="11" w:name="_Toc283304244"/>
+      <w:bookmarkStart w:id="12" w:name="_Toc283304244"/>
       <w:r>
         <w:rPr>
           <w:sz w:val="28"/>
           <w:szCs w:val="28"/>
         </w:rPr>
+        <w:lastRenderedPageBreak/>
         <w:t>NON FUNCTIONAL REQUIREMENTS</w:t>
       </w:r>
-      <w:bookmarkEnd w:id="11"/>
+      <w:bookmarkEnd w:id="12"/>
     </w:p>
     <w:p>
       <w:pPr>
@@ -4129,9 +4190,9 @@
           <w:szCs w:val="24"/>
         </w:rPr>
       </w:pPr>
-      <w:bookmarkStart w:id="12" w:name="_Toc415240769"/>
-      <w:bookmarkStart w:id="13" w:name="_Toc93743413"/>
-      <w:bookmarkStart w:id="14" w:name="_Toc283304245"/>
+      <w:bookmarkStart w:id="13" w:name="_Toc415240769"/>
+      <w:bookmarkStart w:id="14" w:name="_Toc93743413"/>
+      <w:bookmarkStart w:id="15" w:name="_Toc283304245"/>
       <w:r>
         <w:rPr>
           <w:sz w:val="24"/>
@@ -4139,9 +4200,9 @@
         </w:rPr>
         <w:t>Security</w:t>
       </w:r>
-      <w:bookmarkEnd w:id="12"/>
       <w:bookmarkEnd w:id="13"/>
       <w:bookmarkEnd w:id="14"/>
+      <w:bookmarkEnd w:id="15"/>
     </w:p>
     <w:p>
       <w:pPr>
@@ -4172,9 +4233,9 @@
           <w:szCs w:val="24"/>
         </w:rPr>
       </w:pPr>
-      <w:bookmarkStart w:id="15" w:name="_Toc93743414"/>
-      <w:bookmarkStart w:id="16" w:name="_Toc283304246"/>
-      <w:bookmarkStart w:id="17" w:name="_Toc415240770"/>
+      <w:bookmarkStart w:id="16" w:name="_Toc93743414"/>
+      <w:bookmarkStart w:id="17" w:name="_Toc283304246"/>
+      <w:bookmarkStart w:id="18" w:name="_Toc415240770"/>
       <w:r>
         <w:rPr>
           <w:sz w:val="24"/>
@@ -4182,8 +4243,8 @@
         </w:rPr>
         <w:t>Audit Trail</w:t>
       </w:r>
-      <w:bookmarkEnd w:id="15"/>
       <w:bookmarkEnd w:id="16"/>
+      <w:bookmarkEnd w:id="17"/>
       <w:r>
         <w:rPr>
           <w:sz w:val="24"/>
@@ -4226,8 +4287,8 @@
           <w:szCs w:val="24"/>
         </w:rPr>
       </w:pPr>
-      <w:bookmarkStart w:id="18" w:name="_Toc93743415"/>
-      <w:bookmarkStart w:id="19" w:name="_Toc283304247"/>
+      <w:bookmarkStart w:id="19" w:name="_Toc93743415"/>
+      <w:bookmarkStart w:id="20" w:name="_Toc283304247"/>
       <w:r>
         <w:rPr>
           <w:sz w:val="24"/>
@@ -4242,8 +4303,8 @@
         </w:rPr>
         <w:t>Error logging</w:t>
       </w:r>
-      <w:bookmarkEnd w:id="18"/>
       <w:bookmarkEnd w:id="19"/>
+      <w:bookmarkEnd w:id="20"/>
     </w:p>
     <w:p>
       <w:pPr>
@@ -4274,8 +4335,8 @@
           <w:szCs w:val="24"/>
         </w:rPr>
       </w:pPr>
-      <w:bookmarkStart w:id="20" w:name="_Toc93743416"/>
-      <w:bookmarkStart w:id="21" w:name="_Toc283304248"/>
+      <w:bookmarkStart w:id="21" w:name="_Toc93743416"/>
+      <w:bookmarkStart w:id="22" w:name="_Toc283304248"/>
       <w:r>
         <w:rPr>
           <w:sz w:val="24"/>
@@ -4283,8 +4344,8 @@
         </w:rPr>
         <w:t>Multi language Support</w:t>
       </w:r>
-      <w:bookmarkEnd w:id="20"/>
       <w:bookmarkEnd w:id="21"/>
+      <w:bookmarkEnd w:id="22"/>
     </w:p>
     <w:p>
       <w:pPr>
@@ -4315,10 +4376,10 @@
           <w:szCs w:val="24"/>
         </w:rPr>
       </w:pPr>
-      <w:bookmarkStart w:id="22" w:name="_Toc415240771"/>
-      <w:bookmarkStart w:id="23" w:name="_Toc93743418"/>
-      <w:bookmarkStart w:id="24" w:name="_Toc283304249"/>
-      <w:bookmarkEnd w:id="17"/>
+      <w:bookmarkStart w:id="23" w:name="_Toc415240771"/>
+      <w:bookmarkStart w:id="24" w:name="_Toc93743418"/>
+      <w:bookmarkStart w:id="25" w:name="_Toc283304249"/>
+      <w:bookmarkEnd w:id="18"/>
       <w:r>
         <w:rPr>
           <w:sz w:val="24"/>
@@ -4333,9 +4394,9 @@
         </w:rPr>
         <w:t>Performance</w:t>
       </w:r>
-      <w:bookmarkEnd w:id="22"/>
       <w:bookmarkEnd w:id="23"/>
       <w:bookmarkEnd w:id="24"/>
+      <w:bookmarkEnd w:id="25"/>
     </w:p>
     <w:p>
       <w:pPr>
@@ -4366,9 +4427,9 @@
           <w:szCs w:val="24"/>
         </w:rPr>
       </w:pPr>
-      <w:bookmarkStart w:id="25" w:name="_Toc415240772"/>
-      <w:bookmarkStart w:id="26" w:name="_Toc93743419"/>
-      <w:bookmarkStart w:id="27" w:name="_Toc283304250"/>
+      <w:bookmarkStart w:id="26" w:name="_Toc415240772"/>
+      <w:bookmarkStart w:id="27" w:name="_Toc93743419"/>
+      <w:bookmarkStart w:id="28" w:name="_Toc283304250"/>
       <w:r>
         <w:rPr>
           <w:sz w:val="24"/>
@@ -4383,9 +4444,9 @@
         </w:rPr>
         <w:t>Scalability</w:t>
       </w:r>
-      <w:bookmarkEnd w:id="25"/>
       <w:bookmarkEnd w:id="26"/>
       <w:bookmarkEnd w:id="27"/>
+      <w:bookmarkEnd w:id="28"/>
     </w:p>
     <w:p>
       <w:pPr>
@@ -4419,9 +4480,9 @@
           <w:szCs w:val="24"/>
         </w:rPr>
       </w:pPr>
-      <w:bookmarkStart w:id="28" w:name="_Toc415240773"/>
-      <w:bookmarkStart w:id="29" w:name="_Toc93743420"/>
-      <w:bookmarkStart w:id="30" w:name="_Toc283304251"/>
+      <w:bookmarkStart w:id="29" w:name="_Toc415240773"/>
+      <w:bookmarkStart w:id="30" w:name="_Toc93743420"/>
+      <w:bookmarkStart w:id="31" w:name="_Toc283304251"/>
       <w:r>
         <w:rPr>
           <w:sz w:val="24"/>
@@ -4429,7 +4490,7 @@
         </w:rPr>
         <w:t>Availability</w:t>
       </w:r>
-      <w:bookmarkEnd w:id="28"/>
+      <w:bookmarkEnd w:id="29"/>
       <w:r>
         <w:rPr>
           <w:sz w:val="24"/>
@@ -4437,8 +4498,8 @@
         </w:rPr>
         <w:t xml:space="preserve"> / reliability</w:t>
       </w:r>
-      <w:bookmarkEnd w:id="29"/>
       <w:bookmarkEnd w:id="30"/>
+      <w:bookmarkEnd w:id="31"/>
       <w:r>
         <w:rPr>
           <w:sz w:val="24"/>
@@ -4476,39 +4537,38 @@
           <w:szCs w:val="24"/>
         </w:rPr>
       </w:pPr>
-      <w:bookmarkStart w:id="31" w:name="_Toc93741917"/>
-      <w:bookmarkStart w:id="32" w:name="_Toc93742321"/>
-      <w:bookmarkStart w:id="33" w:name="_Toc93742688"/>
-      <w:bookmarkStart w:id="34" w:name="_Toc93743054"/>
-      <w:bookmarkStart w:id="35" w:name="_Toc93743421"/>
-      <w:bookmarkStart w:id="36" w:name="_Toc93741918"/>
-      <w:bookmarkStart w:id="37" w:name="_Toc93742322"/>
-      <w:bookmarkStart w:id="38" w:name="_Toc93742689"/>
-      <w:bookmarkStart w:id="39" w:name="_Toc93743055"/>
-      <w:bookmarkStart w:id="40" w:name="_Toc93743422"/>
-      <w:bookmarkStart w:id="41" w:name="_Toc93741919"/>
-      <w:bookmarkStart w:id="42" w:name="_Toc93742323"/>
-      <w:bookmarkStart w:id="43" w:name="_Toc93742690"/>
-      <w:bookmarkStart w:id="44" w:name="_Toc93743056"/>
-      <w:bookmarkStart w:id="45" w:name="_Toc93743423"/>
-      <w:bookmarkStart w:id="46" w:name="_Toc93737844"/>
-      <w:bookmarkStart w:id="47" w:name="_Toc93738267"/>
-      <w:bookmarkStart w:id="48" w:name="_Toc93738689"/>
-      <w:bookmarkStart w:id="49" w:name="_Toc93739114"/>
-      <w:bookmarkStart w:id="50" w:name="_Toc93739539"/>
-      <w:bookmarkStart w:id="51" w:name="_Toc93739964"/>
-      <w:bookmarkStart w:id="52" w:name="_Toc93740389"/>
-      <w:bookmarkStart w:id="53" w:name="_Toc93740814"/>
-      <w:bookmarkStart w:id="54" w:name="_Toc93741518"/>
-      <w:bookmarkStart w:id="55" w:name="_Toc93741923"/>
-      <w:bookmarkStart w:id="56" w:name="_Toc93742327"/>
-      <w:bookmarkStart w:id="57" w:name="_Toc93742694"/>
-      <w:bookmarkStart w:id="58" w:name="_Toc93743060"/>
-      <w:bookmarkStart w:id="59" w:name="_Toc93743427"/>
-      <w:bookmarkStart w:id="60" w:name="_Toc415240778"/>
-      <w:bookmarkStart w:id="61" w:name="_Toc93743428"/>
-      <w:bookmarkStart w:id="62" w:name="_Toc283304252"/>
-      <w:bookmarkEnd w:id="31"/>
+      <w:bookmarkStart w:id="32" w:name="_Toc93741917"/>
+      <w:bookmarkStart w:id="33" w:name="_Toc93742321"/>
+      <w:bookmarkStart w:id="34" w:name="_Toc93742688"/>
+      <w:bookmarkStart w:id="35" w:name="_Toc93743054"/>
+      <w:bookmarkStart w:id="36" w:name="_Toc93743421"/>
+      <w:bookmarkStart w:id="37" w:name="_Toc93741918"/>
+      <w:bookmarkStart w:id="38" w:name="_Toc93742322"/>
+      <w:bookmarkStart w:id="39" w:name="_Toc93742689"/>
+      <w:bookmarkStart w:id="40" w:name="_Toc93743055"/>
+      <w:bookmarkStart w:id="41" w:name="_Toc93743422"/>
+      <w:bookmarkStart w:id="42" w:name="_Toc93741919"/>
+      <w:bookmarkStart w:id="43" w:name="_Toc93742323"/>
+      <w:bookmarkStart w:id="44" w:name="_Toc93742690"/>
+      <w:bookmarkStart w:id="45" w:name="_Toc93743056"/>
+      <w:bookmarkStart w:id="46" w:name="_Toc93743423"/>
+      <w:bookmarkStart w:id="47" w:name="_Toc93737844"/>
+      <w:bookmarkStart w:id="48" w:name="_Toc93738267"/>
+      <w:bookmarkStart w:id="49" w:name="_Toc93738689"/>
+      <w:bookmarkStart w:id="50" w:name="_Toc93739114"/>
+      <w:bookmarkStart w:id="51" w:name="_Toc93739539"/>
+      <w:bookmarkStart w:id="52" w:name="_Toc93739964"/>
+      <w:bookmarkStart w:id="53" w:name="_Toc93740389"/>
+      <w:bookmarkStart w:id="54" w:name="_Toc93740814"/>
+      <w:bookmarkStart w:id="55" w:name="_Toc93741518"/>
+      <w:bookmarkStart w:id="56" w:name="_Toc93741923"/>
+      <w:bookmarkStart w:id="57" w:name="_Toc93742327"/>
+      <w:bookmarkStart w:id="58" w:name="_Toc93742694"/>
+      <w:bookmarkStart w:id="59" w:name="_Toc93743060"/>
+      <w:bookmarkStart w:id="60" w:name="_Toc93743427"/>
+      <w:bookmarkStart w:id="61" w:name="_Toc415240778"/>
+      <w:bookmarkStart w:id="62" w:name="_Toc93743428"/>
+      <w:bookmarkStart w:id="63" w:name="_Toc283304252"/>
       <w:bookmarkEnd w:id="32"/>
       <w:bookmarkEnd w:id="33"/>
       <w:bookmarkEnd w:id="34"/>
@@ -4537,6 +4597,7 @@
       <w:bookmarkEnd w:id="57"/>
       <w:bookmarkEnd w:id="58"/>
       <w:bookmarkEnd w:id="59"/>
+      <w:bookmarkEnd w:id="60"/>
       <w:r>
         <w:rPr>
           <w:sz w:val="24"/>
@@ -4544,9 +4605,9 @@
         </w:rPr>
         <w:t>Data migration</w:t>
       </w:r>
-      <w:bookmarkEnd w:id="60"/>
       <w:bookmarkEnd w:id="61"/>
       <w:bookmarkEnd w:id="62"/>
+      <w:bookmarkEnd w:id="63"/>
     </w:p>
     <w:p>
       <w:pPr>
@@ -4577,8 +4638,8 @@
           <w:szCs w:val="24"/>
         </w:rPr>
       </w:pPr>
-      <w:bookmarkStart w:id="63" w:name="_Toc93743436"/>
-      <w:bookmarkStart w:id="64" w:name="_Toc283304254"/>
+      <w:bookmarkStart w:id="64" w:name="_Toc93743436"/>
+      <w:bookmarkStart w:id="65" w:name="_Toc283304254"/>
       <w:r>
         <w:rPr>
           <w:sz w:val="24"/>
@@ -4593,8 +4654,8 @@
         </w:rPr>
         <w:t>Legal/ regulatory requirements</w:t>
       </w:r>
-      <w:bookmarkEnd w:id="63"/>
       <w:bookmarkEnd w:id="64"/>
+      <w:bookmarkEnd w:id="65"/>
     </w:p>
     <w:p>
       <w:pPr>
@@ -4652,6 +4713,7 @@
           <w:sz w:val="28"/>
           <w:szCs w:val="28"/>
         </w:rPr>
+        <w:lastRenderedPageBreak/>
         <w:t>HIGH LEVEL DESIGN ARCHITECTURE</w:t>
       </w:r>
     </w:p>
@@ -4714,7 +4776,7 @@
                     </pic:cNvPicPr>
                   </pic:nvPicPr>
                   <pic:blipFill>
-                    <a:blip r:embed="rId21" cstate="print"/>
+                    <a:blip r:embed="rId20" cstate="print"/>
                     <a:srcRect/>
                     <a:stretch>
                       <a:fillRect/>
@@ -4799,6 +4861,7 @@
           <w:noProof/>
           <w:lang w:val="en-US"/>
         </w:rPr>
+        <w:lastRenderedPageBreak/>
         <w:drawing>
           <wp:inline distT="0" distB="0" distL="0" distR="0">
             <wp:extent cx="5943600" cy="3647550"/>
@@ -4817,7 +4880,7 @@
                     </pic:cNvPicPr>
                   </pic:nvPicPr>
                   <pic:blipFill>
-                    <a:blip r:embed="rId22" cstate="print"/>
+                    <a:blip r:embed="rId21" cstate="print"/>
                     <a:srcRect/>
                     <a:stretch>
                       <a:fillRect/>
@@ -4859,7 +4922,7 @@
           <w:szCs w:val="24"/>
         </w:rPr>
       </w:pPr>
-      <w:bookmarkStart w:id="65" w:name="_Toc441920107"/>
+      <w:bookmarkStart w:id="66" w:name="_Toc441920107"/>
       <w:r>
         <w:rPr>
           <w:sz w:val="24"/>
@@ -4867,7 +4930,7 @@
         </w:rPr>
         <w:t>Subsystems</w:t>
       </w:r>
-      <w:bookmarkEnd w:id="65"/>
+      <w:bookmarkEnd w:id="66"/>
     </w:p>
     <w:p>
       <w:pPr>
@@ -5039,7 +5102,7 @@
           <w:szCs w:val="24"/>
         </w:rPr>
       </w:pPr>
-      <w:bookmarkStart w:id="66" w:name="_Toc441920108"/>
+      <w:bookmarkStart w:id="67" w:name="_Toc441920108"/>
       <w:r>
         <w:rPr>
           <w:sz w:val="24"/>
@@ -5047,7 +5110,7 @@
         </w:rPr>
         <w:t>Modeling</w:t>
       </w:r>
-      <w:bookmarkEnd w:id="66"/>
+      <w:bookmarkEnd w:id="67"/>
     </w:p>
     <w:p>
       <w:pPr>
@@ -5072,7 +5135,7 @@
         <w:ind w:firstLine="720"/>
         <w:jc w:val="both"/>
       </w:pPr>
-      <w:bookmarkStart w:id="67" w:name="_Toc441920115"/>
+      <w:bookmarkStart w:id="68" w:name="_Toc441920115"/>
     </w:p>
     <w:p>
       <w:pPr>
@@ -5095,6 +5158,7 @@
           <w:sz w:val="28"/>
           <w:szCs w:val="28"/>
         </w:rPr>
+        <w:lastRenderedPageBreak/>
         <w:t>DETAILED DESIGN</w:t>
       </w:r>
     </w:p>
@@ -5199,7 +5263,7 @@
                     </pic:cNvPicPr>
                   </pic:nvPicPr>
                   <pic:blipFill>
-                    <a:blip r:embed="rId23" cstate="print"/>
+                    <a:blip r:embed="rId22" cstate="print"/>
                     <a:srcRect/>
                     <a:stretch>
                       <a:fillRect/>
@@ -5283,6 +5347,7 @@
         <w:rPr>
           <w:b/>
         </w:rPr>
+        <w:lastRenderedPageBreak/>
         <w:t>Log In</w:t>
       </w:r>
     </w:p>
@@ -5337,7 +5402,7 @@
                     </pic:cNvPicPr>
                   </pic:nvPicPr>
                   <pic:blipFill>
-                    <a:blip r:embed="rId24" cstate="print"/>
+                    <a:blip r:embed="rId23" cstate="print"/>
                     <a:srcRect/>
                     <a:stretch>
                       <a:fillRect/>
@@ -5476,6 +5541,7 @@
         <w:rPr>
           <w:b/>
         </w:rPr>
+        <w:lastRenderedPageBreak/>
         <w:t>Admin</w:t>
       </w:r>
     </w:p>
@@ -5531,7 +5597,7 @@
                     </pic:cNvPicPr>
                   </pic:nvPicPr>
                   <pic:blipFill>
-                    <a:blip r:embed="rId25" cstate="print"/>
+                    <a:blip r:embed="rId24" cstate="print"/>
                     <a:srcRect/>
                     <a:stretch>
                       <a:fillRect/>
@@ -5680,6 +5746,7 @@
           <w:szCs w:val="24"/>
           <w:lang w:val="en-US"/>
         </w:rPr>
+        <w:lastRenderedPageBreak/>
         <w:pict>
           <v:shapetype id="_x0000_t111" coordsize="21600,21600" o:spt="111" path="m4321,l21600,,17204,21600,,21600xe">
             <v:stroke joinstyle="miter"/>
@@ -5701,7 +5768,7 @@
           </v:shape>
         </w:pict>
       </w:r>
-      <w:bookmarkEnd w:id="67"/>
+      <w:bookmarkEnd w:id="68"/>
       <w:r>
         <w:rPr>
           <w:b/>
@@ -6815,16 +6882,17 @@
           <w:lang w:val="en-US"/>
         </w:rPr>
       </w:pPr>
-      <w:bookmarkStart w:id="68" w:name="_Toc441920118"/>
+      <w:bookmarkStart w:id="69" w:name="_Toc441920118"/>
       <w:r>
         <w:rPr>
           <w:sz w:val="24"/>
           <w:szCs w:val="24"/>
           <w:lang w:val="en-US"/>
         </w:rPr>
+        <w:lastRenderedPageBreak/>
         <w:t>Implementation elements</w:t>
       </w:r>
-      <w:bookmarkEnd w:id="68"/>
+      <w:bookmarkEnd w:id="69"/>
     </w:p>
     <w:p>
       <w:pPr>
@@ -7005,7 +7073,7 @@
           <w:lang w:val="en-US"/>
         </w:rPr>
       </w:pPr>
-      <w:bookmarkStart w:id="69" w:name="_Toc441920119"/>
+      <w:bookmarkStart w:id="70" w:name="_Toc441920119"/>
       <w:r>
         <w:rPr>
           <w:sz w:val="24"/>
@@ -7014,7 +7082,7 @@
         </w:rPr>
         <w:t>Design of algorithms</w:t>
       </w:r>
-      <w:bookmarkEnd w:id="69"/>
+      <w:bookmarkEnd w:id="70"/>
     </w:p>
     <w:p>
       <w:pPr>
@@ -7184,16 +7252,17 @@
           <w:lang w:val="en-US"/>
         </w:rPr>
       </w:pPr>
-      <w:bookmarkStart w:id="70" w:name="_Toc441920120"/>
+      <w:bookmarkStart w:id="71" w:name="_Toc441920120"/>
       <w:r>
         <w:rPr>
           <w:sz w:val="24"/>
           <w:szCs w:val="24"/>
           <w:lang w:val="en-US"/>
         </w:rPr>
+        <w:lastRenderedPageBreak/>
         <w:t>Database design</w:t>
       </w:r>
-      <w:bookmarkEnd w:id="70"/>
+      <w:bookmarkEnd w:id="71"/>
       <w:r>
         <w:rPr>
           <w:sz w:val="24"/>
@@ -7275,7 +7344,7 @@
                     </pic:cNvPicPr>
                   </pic:nvPicPr>
                   <pic:blipFill>
-                    <a:blip r:embed="rId26" cstate="print"/>
+                    <a:blip r:embed="rId25" cstate="print"/>
                     <a:srcRect/>
                     <a:stretch>
                       <a:fillRect/>
@@ -7656,7 +7725,7 @@
                     </pic:cNvPicPr>
                   </pic:nvPicPr>
                   <pic:blipFill>
-                    <a:blip r:embed="rId27" cstate="print"/>
+                    <a:blip r:embed="rId26" cstate="print"/>
                     <a:srcRect/>
                     <a:stretch>
                       <a:fillRect/>
@@ -7831,6 +7900,7 @@
           <w:szCs w:val="24"/>
           <w:lang w:val="en-US"/>
         </w:rPr>
+        <w:lastRenderedPageBreak/>
         <w:drawing>
           <wp:inline distT="0" distB="0" distL="0" distR="0">
             <wp:extent cx="5610225" cy="6934200"/>
@@ -7849,7 +7919,7 @@
                     </pic:cNvPicPr>
                   </pic:nvPicPr>
                   <pic:blipFill>
-                    <a:blip r:embed="rId28" cstate="print"/>
+                    <a:blip r:embed="rId27" cstate="print"/>
                     <a:srcRect/>
                     <a:stretch>
                       <a:fillRect/>
@@ -7935,16 +8005,17 @@
           <w:lang w:val="en-US"/>
         </w:rPr>
       </w:pPr>
-      <w:bookmarkStart w:id="71" w:name="_Toc441920122"/>
+      <w:bookmarkStart w:id="72" w:name="_Toc441920122"/>
       <w:r>
         <w:rPr>
           <w:sz w:val="24"/>
           <w:szCs w:val="24"/>
           <w:lang w:val="en-US"/>
         </w:rPr>
+        <w:lastRenderedPageBreak/>
         <w:t>Optimization of algorithms and data access</w:t>
       </w:r>
-      <w:bookmarkEnd w:id="71"/>
+      <w:bookmarkEnd w:id="72"/>
     </w:p>
     <w:p>
       <w:pPr>
@@ -8004,7 +8075,7 @@
           <w:szCs w:val="24"/>
         </w:rPr>
       </w:pPr>
-      <w:bookmarkStart w:id="72" w:name="_Toc441920124"/>
+      <w:bookmarkStart w:id="73" w:name="_Toc441920124"/>
       <w:r>
         <w:rPr>
           <w:sz w:val="24"/>
@@ -8012,7 +8083,7 @@
         </w:rPr>
         <w:t>Screen field validations, defaults and attribute tables</w:t>
       </w:r>
-      <w:bookmarkEnd w:id="72"/>
+      <w:bookmarkEnd w:id="73"/>
     </w:p>
     <w:p>
       <w:pPr>
@@ -8051,7 +8122,7 @@
           <w:szCs w:val="24"/>
         </w:rPr>
       </w:pPr>
-      <w:bookmarkStart w:id="73" w:name="_Toc441920125"/>
+      <w:bookmarkStart w:id="74" w:name="_Toc441920125"/>
       <w:r>
         <w:rPr>
           <w:sz w:val="24"/>
@@ -8059,7 +8130,7 @@
         </w:rPr>
         <w:t>Error messages</w:t>
       </w:r>
-      <w:bookmarkEnd w:id="73"/>
+      <w:bookmarkEnd w:id="74"/>
       <w:r>
         <w:rPr>
           <w:sz w:val="24"/>
@@ -8385,15 +8456,16 @@
           <w:szCs w:val="24"/>
         </w:rPr>
       </w:pPr>
-      <w:bookmarkStart w:id="74" w:name="_Toc441920128"/>
-      <w:r>
-        <w:rPr>
-          <w:sz w:val="24"/>
-          <w:szCs w:val="24"/>
-        </w:rPr>
+      <w:bookmarkStart w:id="75" w:name="_Toc441920128"/>
+      <w:r>
+        <w:rPr>
+          <w:sz w:val="24"/>
+          <w:szCs w:val="24"/>
+        </w:rPr>
+        <w:lastRenderedPageBreak/>
         <w:t>Special processing notes</w:t>
       </w:r>
-      <w:bookmarkEnd w:id="74"/>
+      <w:bookmarkEnd w:id="75"/>
       <w:r>
         <w:rPr>
           <w:sz w:val="24"/>
@@ -8899,9 +8971,10 @@
         </w:rPr>
       </w:pPr>
       <w:r>
+        <w:lastRenderedPageBreak/>
         <w:tab/>
       </w:r>
-      <w:bookmarkStart w:id="75" w:name="_Toc283304255"/>
+      <w:bookmarkStart w:id="76" w:name="_Toc283304255"/>
       <w:r>
         <w:rPr>
           <w:sz w:val="28"/>
@@ -8909,7 +8982,7 @@
         </w:rPr>
         <w:t>HARDWARE AND SOFTWARE REQUIREMENTS</w:t>
       </w:r>
-      <w:bookmarkEnd w:id="75"/>
+      <w:bookmarkEnd w:id="76"/>
     </w:p>
     <w:p>
       <w:pPr>
@@ -8936,9 +9009,9 @@
         </w:rPr>
         <w:t xml:space="preserve">9.1 </w:t>
       </w:r>
-      <w:bookmarkStart w:id="76" w:name="_Toc415240787"/>
-      <w:bookmarkStart w:id="77" w:name="_Toc93743463"/>
-      <w:bookmarkStart w:id="78" w:name="_Toc283304256"/>
+      <w:bookmarkStart w:id="77" w:name="_Toc415240787"/>
+      <w:bookmarkStart w:id="78" w:name="_Toc93743463"/>
+      <w:bookmarkStart w:id="79" w:name="_Toc283304256"/>
       <w:r>
         <w:rPr>
           <w:sz w:val="24"/>
@@ -8946,9 +9019,9 @@
         </w:rPr>
         <w:t>Deployment Environment Requirements</w:t>
       </w:r>
-      <w:bookmarkEnd w:id="76"/>
       <w:bookmarkEnd w:id="77"/>
       <w:bookmarkEnd w:id="78"/>
+      <w:bookmarkEnd w:id="79"/>
     </w:p>
     <w:p>
       <w:pPr>
@@ -9361,322 +9434,321 @@
           <w:szCs w:val="24"/>
         </w:rPr>
       </w:pPr>
-      <w:bookmarkStart w:id="79" w:name="_Toc93737855"/>
-      <w:bookmarkStart w:id="80" w:name="_Toc93738278"/>
-      <w:bookmarkStart w:id="81" w:name="_Toc93738700"/>
-      <w:bookmarkStart w:id="82" w:name="_Toc93739125"/>
-      <w:bookmarkStart w:id="83" w:name="_Toc93739550"/>
-      <w:bookmarkStart w:id="84" w:name="_Toc93739975"/>
-      <w:bookmarkStart w:id="85" w:name="_Toc93740400"/>
-      <w:bookmarkStart w:id="86" w:name="_Toc93740825"/>
-      <w:bookmarkStart w:id="87" w:name="_Toc93741529"/>
-      <w:bookmarkStart w:id="88" w:name="_Toc93741934"/>
-      <w:bookmarkStart w:id="89" w:name="_Toc93742338"/>
-      <w:bookmarkStart w:id="90" w:name="_Toc93742705"/>
-      <w:bookmarkStart w:id="91" w:name="_Toc93743072"/>
-      <w:bookmarkStart w:id="92" w:name="_Toc93743439"/>
-      <w:bookmarkStart w:id="93" w:name="_Toc93737856"/>
-      <w:bookmarkStart w:id="94" w:name="_Toc93738279"/>
-      <w:bookmarkStart w:id="95" w:name="_Toc93738701"/>
-      <w:bookmarkStart w:id="96" w:name="_Toc93739126"/>
-      <w:bookmarkStart w:id="97" w:name="_Toc93739551"/>
-      <w:bookmarkStart w:id="98" w:name="_Toc93739976"/>
-      <w:bookmarkStart w:id="99" w:name="_Toc93740401"/>
-      <w:bookmarkStart w:id="100" w:name="_Toc93740826"/>
-      <w:bookmarkStart w:id="101" w:name="_Toc93741530"/>
-      <w:bookmarkStart w:id="102" w:name="_Toc93741935"/>
-      <w:bookmarkStart w:id="103" w:name="_Toc93742339"/>
-      <w:bookmarkStart w:id="104" w:name="_Toc93742706"/>
-      <w:bookmarkStart w:id="105" w:name="_Toc93743073"/>
-      <w:bookmarkStart w:id="106" w:name="_Toc93743440"/>
-      <w:bookmarkStart w:id="107" w:name="_Toc93737862"/>
-      <w:bookmarkStart w:id="108" w:name="_Toc93738285"/>
-      <w:bookmarkStart w:id="109" w:name="_Toc93738707"/>
-      <w:bookmarkStart w:id="110" w:name="_Toc93739132"/>
-      <w:bookmarkStart w:id="111" w:name="_Toc93739557"/>
-      <w:bookmarkStart w:id="112" w:name="_Toc93739982"/>
-      <w:bookmarkStart w:id="113" w:name="_Toc93740407"/>
-      <w:bookmarkStart w:id="114" w:name="_Toc93740832"/>
-      <w:bookmarkStart w:id="115" w:name="_Toc93741536"/>
-      <w:bookmarkStart w:id="116" w:name="_Toc93741941"/>
-      <w:bookmarkStart w:id="117" w:name="_Toc93742345"/>
-      <w:bookmarkStart w:id="118" w:name="_Toc93742712"/>
-      <w:bookmarkStart w:id="119" w:name="_Toc93743079"/>
-      <w:bookmarkStart w:id="120" w:name="_Toc93743446"/>
-      <w:bookmarkStart w:id="121" w:name="_Toc93737863"/>
-      <w:bookmarkStart w:id="122" w:name="_Toc93738286"/>
-      <w:bookmarkStart w:id="123" w:name="_Toc93738708"/>
-      <w:bookmarkStart w:id="124" w:name="_Toc93739133"/>
-      <w:bookmarkStart w:id="125" w:name="_Toc93739558"/>
-      <w:bookmarkStart w:id="126" w:name="_Toc93739983"/>
-      <w:bookmarkStart w:id="127" w:name="_Toc93740408"/>
-      <w:bookmarkStart w:id="128" w:name="_Toc93740833"/>
-      <w:bookmarkStart w:id="129" w:name="_Toc93741537"/>
-      <w:bookmarkStart w:id="130" w:name="_Toc93741942"/>
-      <w:bookmarkStart w:id="131" w:name="_Toc93742346"/>
-      <w:bookmarkStart w:id="132" w:name="_Toc93742713"/>
-      <w:bookmarkStart w:id="133" w:name="_Toc93743080"/>
-      <w:bookmarkStart w:id="134" w:name="_Toc93743447"/>
-      <w:bookmarkStart w:id="135" w:name="_Toc93737864"/>
-      <w:bookmarkStart w:id="136" w:name="_Toc93738287"/>
-      <w:bookmarkStart w:id="137" w:name="_Toc93738709"/>
-      <w:bookmarkStart w:id="138" w:name="_Toc93739134"/>
-      <w:bookmarkStart w:id="139" w:name="_Toc93739559"/>
-      <w:bookmarkStart w:id="140" w:name="_Toc93739984"/>
-      <w:bookmarkStart w:id="141" w:name="_Toc93740409"/>
-      <w:bookmarkStart w:id="142" w:name="_Toc93740834"/>
-      <w:bookmarkStart w:id="143" w:name="_Toc93741538"/>
-      <w:bookmarkStart w:id="144" w:name="_Toc93741943"/>
-      <w:bookmarkStart w:id="145" w:name="_Toc93742347"/>
-      <w:bookmarkStart w:id="146" w:name="_Toc93742714"/>
-      <w:bookmarkStart w:id="147" w:name="_Toc93743081"/>
-      <w:bookmarkStart w:id="148" w:name="_Toc93743448"/>
-      <w:bookmarkStart w:id="149" w:name="_Toc93737866"/>
-      <w:bookmarkStart w:id="150" w:name="_Toc93738289"/>
-      <w:bookmarkStart w:id="151" w:name="_Toc93738711"/>
-      <w:bookmarkStart w:id="152" w:name="_Toc93739136"/>
-      <w:bookmarkStart w:id="153" w:name="_Toc93739561"/>
-      <w:bookmarkStart w:id="154" w:name="_Toc93739986"/>
-      <w:bookmarkStart w:id="155" w:name="_Toc93740411"/>
-      <w:bookmarkStart w:id="156" w:name="_Toc93740836"/>
-      <w:bookmarkStart w:id="157" w:name="_Toc93741540"/>
-      <w:bookmarkStart w:id="158" w:name="_Toc93741945"/>
-      <w:bookmarkStart w:id="159" w:name="_Toc93742349"/>
-      <w:bookmarkStart w:id="160" w:name="_Toc93742716"/>
-      <w:bookmarkStart w:id="161" w:name="_Toc93743083"/>
-      <w:bookmarkStart w:id="162" w:name="_Toc93743450"/>
-      <w:bookmarkStart w:id="163" w:name="_Toc93737870"/>
-      <w:bookmarkStart w:id="164" w:name="_Toc93738293"/>
-      <w:bookmarkStart w:id="165" w:name="_Toc93738715"/>
-      <w:bookmarkStart w:id="166" w:name="_Toc93739140"/>
-      <w:bookmarkStart w:id="167" w:name="_Toc93739565"/>
-      <w:bookmarkStart w:id="168" w:name="_Toc93739990"/>
-      <w:bookmarkStart w:id="169" w:name="_Toc93740415"/>
-      <w:bookmarkStart w:id="170" w:name="_Toc93740840"/>
-      <w:bookmarkStart w:id="171" w:name="_Toc93741544"/>
-      <w:bookmarkStart w:id="172" w:name="_Toc93741949"/>
-      <w:bookmarkStart w:id="173" w:name="_Toc93742353"/>
-      <w:bookmarkStart w:id="174" w:name="_Toc93742720"/>
-      <w:bookmarkStart w:id="175" w:name="_Toc93743087"/>
-      <w:bookmarkStart w:id="176" w:name="_Toc93743454"/>
-      <w:bookmarkStart w:id="177" w:name="_Toc93737873"/>
-      <w:bookmarkStart w:id="178" w:name="_Toc93738296"/>
-      <w:bookmarkStart w:id="179" w:name="_Toc93738718"/>
-      <w:bookmarkStart w:id="180" w:name="_Toc93739143"/>
-      <w:bookmarkStart w:id="181" w:name="_Toc93739568"/>
-      <w:bookmarkStart w:id="182" w:name="_Toc93739993"/>
-      <w:bookmarkStart w:id="183" w:name="_Toc93740418"/>
-      <w:bookmarkStart w:id="184" w:name="_Toc93740843"/>
-      <w:bookmarkStart w:id="185" w:name="_Toc93741547"/>
-      <w:bookmarkStart w:id="186" w:name="_Toc93741952"/>
-      <w:bookmarkStart w:id="187" w:name="_Toc93742356"/>
-      <w:bookmarkStart w:id="188" w:name="_Toc93742723"/>
-      <w:bookmarkStart w:id="189" w:name="_Toc93743090"/>
-      <w:bookmarkStart w:id="190" w:name="_Toc93743457"/>
-      <w:bookmarkStart w:id="191" w:name="_Toc93737875"/>
-      <w:bookmarkStart w:id="192" w:name="_Toc93738298"/>
-      <w:bookmarkStart w:id="193" w:name="_Toc93738720"/>
-      <w:bookmarkStart w:id="194" w:name="_Toc93739145"/>
-      <w:bookmarkStart w:id="195" w:name="_Toc93739570"/>
-      <w:bookmarkStart w:id="196" w:name="_Toc93739995"/>
-      <w:bookmarkStart w:id="197" w:name="_Toc93740420"/>
-      <w:bookmarkStart w:id="198" w:name="_Toc93740845"/>
-      <w:bookmarkStart w:id="199" w:name="_Toc93741549"/>
-      <w:bookmarkStart w:id="200" w:name="_Toc93741954"/>
-      <w:bookmarkStart w:id="201" w:name="_Toc93742358"/>
-      <w:bookmarkStart w:id="202" w:name="_Toc93742725"/>
-      <w:bookmarkStart w:id="203" w:name="_Toc93743092"/>
-      <w:bookmarkStart w:id="204" w:name="_Toc93743459"/>
-      <w:bookmarkStart w:id="205" w:name="_Toc93737877"/>
-      <w:bookmarkStart w:id="206" w:name="_Toc93738300"/>
-      <w:bookmarkStart w:id="207" w:name="_Toc93738722"/>
-      <w:bookmarkStart w:id="208" w:name="_Toc93739147"/>
-      <w:bookmarkStart w:id="209" w:name="_Toc93739572"/>
-      <w:bookmarkStart w:id="210" w:name="_Toc93739997"/>
-      <w:bookmarkStart w:id="211" w:name="_Toc93740422"/>
-      <w:bookmarkStart w:id="212" w:name="_Toc93740847"/>
-      <w:bookmarkStart w:id="213" w:name="_Toc93741551"/>
-      <w:bookmarkStart w:id="214" w:name="_Toc93741956"/>
-      <w:bookmarkStart w:id="215" w:name="_Toc93742360"/>
-      <w:bookmarkStart w:id="216" w:name="_Toc93742727"/>
-      <w:bookmarkStart w:id="217" w:name="_Toc93743094"/>
-      <w:bookmarkStart w:id="218" w:name="_Toc93743461"/>
-      <w:bookmarkStart w:id="219" w:name="_Toc93737878"/>
-      <w:bookmarkStart w:id="220" w:name="_Toc93738301"/>
-      <w:bookmarkStart w:id="221" w:name="_Toc93738723"/>
-      <w:bookmarkStart w:id="222" w:name="_Toc93739148"/>
-      <w:bookmarkStart w:id="223" w:name="_Toc93739573"/>
-      <w:bookmarkStart w:id="224" w:name="_Toc93739998"/>
-      <w:bookmarkStart w:id="225" w:name="_Toc93740423"/>
-      <w:bookmarkStart w:id="226" w:name="_Toc93740848"/>
-      <w:bookmarkStart w:id="227" w:name="_Toc93741552"/>
-      <w:bookmarkStart w:id="228" w:name="_Toc93741957"/>
-      <w:bookmarkStart w:id="229" w:name="_Toc93742361"/>
-      <w:bookmarkStart w:id="230" w:name="_Toc93742728"/>
-      <w:bookmarkStart w:id="231" w:name="_Toc93743095"/>
-      <w:bookmarkStart w:id="232" w:name="_Toc93743462"/>
-      <w:bookmarkStart w:id="233" w:name="_Toc93737881"/>
-      <w:bookmarkStart w:id="234" w:name="_Toc93738304"/>
-      <w:bookmarkStart w:id="235" w:name="_Toc93738726"/>
-      <w:bookmarkStart w:id="236" w:name="_Toc93739151"/>
-      <w:bookmarkStart w:id="237" w:name="_Toc93739576"/>
-      <w:bookmarkStart w:id="238" w:name="_Toc93740001"/>
-      <w:bookmarkStart w:id="239" w:name="_Toc93740426"/>
-      <w:bookmarkStart w:id="240" w:name="_Toc93740851"/>
-      <w:bookmarkStart w:id="241" w:name="_Toc93741555"/>
-      <w:bookmarkStart w:id="242" w:name="_Toc93741960"/>
-      <w:bookmarkStart w:id="243" w:name="_Toc93737884"/>
-      <w:bookmarkStart w:id="244" w:name="_Toc93738307"/>
-      <w:bookmarkStart w:id="245" w:name="_Toc93738729"/>
-      <w:bookmarkStart w:id="246" w:name="_Toc93739154"/>
-      <w:bookmarkStart w:id="247" w:name="_Toc93739579"/>
-      <w:bookmarkStart w:id="248" w:name="_Toc93740004"/>
-      <w:bookmarkStart w:id="249" w:name="_Toc93740429"/>
-      <w:bookmarkStart w:id="250" w:name="_Toc93740854"/>
-      <w:bookmarkStart w:id="251" w:name="_Toc93741558"/>
-      <w:bookmarkStart w:id="252" w:name="_Toc93741963"/>
-      <w:bookmarkStart w:id="253" w:name="_Toc93737885"/>
-      <w:bookmarkStart w:id="254" w:name="_Toc93738308"/>
-      <w:bookmarkStart w:id="255" w:name="_Toc93738730"/>
-      <w:bookmarkStart w:id="256" w:name="_Toc93739155"/>
-      <w:bookmarkStart w:id="257" w:name="_Toc93739580"/>
-      <w:bookmarkStart w:id="258" w:name="_Toc93740005"/>
-      <w:bookmarkStart w:id="259" w:name="_Toc93740430"/>
-      <w:bookmarkStart w:id="260" w:name="_Toc93740855"/>
-      <w:bookmarkStart w:id="261" w:name="_Toc93741559"/>
-      <w:bookmarkStart w:id="262" w:name="_Toc93741964"/>
-      <w:bookmarkStart w:id="263" w:name="_Toc93737886"/>
-      <w:bookmarkStart w:id="264" w:name="_Toc93738309"/>
-      <w:bookmarkStart w:id="265" w:name="_Toc93738731"/>
-      <w:bookmarkStart w:id="266" w:name="_Toc93739156"/>
-      <w:bookmarkStart w:id="267" w:name="_Toc93739581"/>
-      <w:bookmarkStart w:id="268" w:name="_Toc93740006"/>
-      <w:bookmarkStart w:id="269" w:name="_Toc93740431"/>
-      <w:bookmarkStart w:id="270" w:name="_Toc93740856"/>
-      <w:bookmarkStart w:id="271" w:name="_Toc93741560"/>
-      <w:bookmarkStart w:id="272" w:name="_Toc93741965"/>
-      <w:bookmarkStart w:id="273" w:name="_Toc93737888"/>
-      <w:bookmarkStart w:id="274" w:name="_Toc93738311"/>
-      <w:bookmarkStart w:id="275" w:name="_Toc93738733"/>
-      <w:bookmarkStart w:id="276" w:name="_Toc93739158"/>
-      <w:bookmarkStart w:id="277" w:name="_Toc93739583"/>
-      <w:bookmarkStart w:id="278" w:name="_Toc93740008"/>
-      <w:bookmarkStart w:id="279" w:name="_Toc93740433"/>
-      <w:bookmarkStart w:id="280" w:name="_Toc93740858"/>
-      <w:bookmarkStart w:id="281" w:name="_Toc93741562"/>
-      <w:bookmarkStart w:id="282" w:name="_Toc93741967"/>
-      <w:bookmarkStart w:id="283" w:name="_Toc93737889"/>
-      <w:bookmarkStart w:id="284" w:name="_Toc93738312"/>
-      <w:bookmarkStart w:id="285" w:name="_Toc93738734"/>
-      <w:bookmarkStart w:id="286" w:name="_Toc93739159"/>
-      <w:bookmarkStart w:id="287" w:name="_Toc93739584"/>
-      <w:bookmarkStart w:id="288" w:name="_Toc93740009"/>
-      <w:bookmarkStart w:id="289" w:name="_Toc93740434"/>
-      <w:bookmarkStart w:id="290" w:name="_Toc93740859"/>
-      <w:bookmarkStart w:id="291" w:name="_Toc93741563"/>
-      <w:bookmarkStart w:id="292" w:name="_Toc93741968"/>
-      <w:bookmarkStart w:id="293" w:name="_Toc93737892"/>
-      <w:bookmarkStart w:id="294" w:name="_Toc93738315"/>
-      <w:bookmarkStart w:id="295" w:name="_Toc93738737"/>
-      <w:bookmarkStart w:id="296" w:name="_Toc93739162"/>
-      <w:bookmarkStart w:id="297" w:name="_Toc93739587"/>
-      <w:bookmarkStart w:id="298" w:name="_Toc93740012"/>
-      <w:bookmarkStart w:id="299" w:name="_Toc93740437"/>
-      <w:bookmarkStart w:id="300" w:name="_Toc93740862"/>
-      <w:bookmarkStart w:id="301" w:name="_Toc93741566"/>
-      <w:bookmarkStart w:id="302" w:name="_Toc93741971"/>
-      <w:bookmarkStart w:id="303" w:name="_Toc93737893"/>
-      <w:bookmarkStart w:id="304" w:name="_Toc93738316"/>
-      <w:bookmarkStart w:id="305" w:name="_Toc93738738"/>
-      <w:bookmarkStart w:id="306" w:name="_Toc93739163"/>
-      <w:bookmarkStart w:id="307" w:name="_Toc93739588"/>
-      <w:bookmarkStart w:id="308" w:name="_Toc93740013"/>
-      <w:bookmarkStart w:id="309" w:name="_Toc93740438"/>
-      <w:bookmarkStart w:id="310" w:name="_Toc93740863"/>
-      <w:bookmarkStart w:id="311" w:name="_Toc93741567"/>
-      <w:bookmarkStart w:id="312" w:name="_Toc93741972"/>
-      <w:bookmarkStart w:id="313" w:name="_Toc93737895"/>
-      <w:bookmarkStart w:id="314" w:name="_Toc93738318"/>
-      <w:bookmarkStart w:id="315" w:name="_Toc93738740"/>
-      <w:bookmarkStart w:id="316" w:name="_Toc93739165"/>
-      <w:bookmarkStart w:id="317" w:name="_Toc93739590"/>
-      <w:bookmarkStart w:id="318" w:name="_Toc93740015"/>
-      <w:bookmarkStart w:id="319" w:name="_Toc93740440"/>
-      <w:bookmarkStart w:id="320" w:name="_Toc93740865"/>
-      <w:bookmarkStart w:id="321" w:name="_Toc93741569"/>
-      <w:bookmarkStart w:id="322" w:name="_Toc93741974"/>
-      <w:bookmarkStart w:id="323" w:name="_Toc93737896"/>
-      <w:bookmarkStart w:id="324" w:name="_Toc93738319"/>
-      <w:bookmarkStart w:id="325" w:name="_Toc93738741"/>
-      <w:bookmarkStart w:id="326" w:name="_Toc93739166"/>
-      <w:bookmarkStart w:id="327" w:name="_Toc93739591"/>
-      <w:bookmarkStart w:id="328" w:name="_Toc93740016"/>
-      <w:bookmarkStart w:id="329" w:name="_Toc93740441"/>
-      <w:bookmarkStart w:id="330" w:name="_Toc93740866"/>
-      <w:bookmarkStart w:id="331" w:name="_Toc93741570"/>
-      <w:bookmarkStart w:id="332" w:name="_Toc93741975"/>
-      <w:bookmarkStart w:id="333" w:name="_Toc93737898"/>
-      <w:bookmarkStart w:id="334" w:name="_Toc93738321"/>
-      <w:bookmarkStart w:id="335" w:name="_Toc93738743"/>
-      <w:bookmarkStart w:id="336" w:name="_Toc93739168"/>
-      <w:bookmarkStart w:id="337" w:name="_Toc93739593"/>
-      <w:bookmarkStart w:id="338" w:name="_Toc93740018"/>
-      <w:bookmarkStart w:id="339" w:name="_Toc93740443"/>
-      <w:bookmarkStart w:id="340" w:name="_Toc93740868"/>
-      <w:bookmarkStart w:id="341" w:name="_Toc93741572"/>
-      <w:bookmarkStart w:id="342" w:name="_Toc93741977"/>
-      <w:bookmarkStart w:id="343" w:name="_Toc93737900"/>
-      <w:bookmarkStart w:id="344" w:name="_Toc93738323"/>
-      <w:bookmarkStart w:id="345" w:name="_Toc93738745"/>
-      <w:bookmarkStart w:id="346" w:name="_Toc93739170"/>
-      <w:bookmarkStart w:id="347" w:name="_Toc93739595"/>
-      <w:bookmarkStart w:id="348" w:name="_Toc93740020"/>
-      <w:bookmarkStart w:id="349" w:name="_Toc93740445"/>
-      <w:bookmarkStart w:id="350" w:name="_Toc93740870"/>
-      <w:bookmarkStart w:id="351" w:name="_Toc93741574"/>
-      <w:bookmarkStart w:id="352" w:name="_Toc93741979"/>
-      <w:bookmarkStart w:id="353" w:name="_Toc93737901"/>
-      <w:bookmarkStart w:id="354" w:name="_Toc93738324"/>
-      <w:bookmarkStart w:id="355" w:name="_Toc93738746"/>
-      <w:bookmarkStart w:id="356" w:name="_Toc93739171"/>
-      <w:bookmarkStart w:id="357" w:name="_Toc93739596"/>
-      <w:bookmarkStart w:id="358" w:name="_Toc93740021"/>
-      <w:bookmarkStart w:id="359" w:name="_Toc93740446"/>
-      <w:bookmarkStart w:id="360" w:name="_Toc93740871"/>
-      <w:bookmarkStart w:id="361" w:name="_Toc93741575"/>
-      <w:bookmarkStart w:id="362" w:name="_Toc93741980"/>
-      <w:bookmarkStart w:id="363" w:name="_Toc93737902"/>
-      <w:bookmarkStart w:id="364" w:name="_Toc93738325"/>
-      <w:bookmarkStart w:id="365" w:name="_Toc93738747"/>
-      <w:bookmarkStart w:id="366" w:name="_Toc93739172"/>
-      <w:bookmarkStart w:id="367" w:name="_Toc93739597"/>
-      <w:bookmarkStart w:id="368" w:name="_Toc93740022"/>
-      <w:bookmarkStart w:id="369" w:name="_Toc93740447"/>
-      <w:bookmarkStart w:id="370" w:name="_Toc93740872"/>
-      <w:bookmarkStart w:id="371" w:name="_Toc93741576"/>
-      <w:bookmarkStart w:id="372" w:name="_Toc93741981"/>
-      <w:bookmarkStart w:id="373" w:name="_Toc93737911"/>
-      <w:bookmarkStart w:id="374" w:name="_Toc93738334"/>
-      <w:bookmarkStart w:id="375" w:name="_Toc93738756"/>
-      <w:bookmarkStart w:id="376" w:name="_Toc93739181"/>
-      <w:bookmarkStart w:id="377" w:name="_Toc93739606"/>
-      <w:bookmarkStart w:id="378" w:name="_Toc93740031"/>
-      <w:bookmarkStart w:id="379" w:name="_Toc93740456"/>
-      <w:bookmarkStart w:id="380" w:name="_Toc93740881"/>
-      <w:bookmarkStart w:id="381" w:name="_Toc93741585"/>
-      <w:bookmarkStart w:id="382" w:name="_Toc93741990"/>
-      <w:bookmarkStart w:id="383" w:name="_Toc93737912"/>
-      <w:bookmarkStart w:id="384" w:name="_Toc93738335"/>
-      <w:bookmarkStart w:id="385" w:name="_Toc93738757"/>
-      <w:bookmarkStart w:id="386" w:name="_Toc93739182"/>
-      <w:bookmarkStart w:id="387" w:name="_Toc93739607"/>
-      <w:bookmarkStart w:id="388" w:name="_Toc93740032"/>
-      <w:bookmarkStart w:id="389" w:name="_Toc93740457"/>
-      <w:bookmarkStart w:id="390" w:name="_Toc93740882"/>
-      <w:bookmarkStart w:id="391" w:name="_Toc93741586"/>
-      <w:bookmarkStart w:id="392" w:name="_Toc93741991"/>
-      <w:bookmarkStart w:id="393" w:name="_Toc283304257"/>
-      <w:bookmarkEnd w:id="79"/>
+      <w:bookmarkStart w:id="80" w:name="_Toc93737855"/>
+      <w:bookmarkStart w:id="81" w:name="_Toc93738278"/>
+      <w:bookmarkStart w:id="82" w:name="_Toc93738700"/>
+      <w:bookmarkStart w:id="83" w:name="_Toc93739125"/>
+      <w:bookmarkStart w:id="84" w:name="_Toc93739550"/>
+      <w:bookmarkStart w:id="85" w:name="_Toc93739975"/>
+      <w:bookmarkStart w:id="86" w:name="_Toc93740400"/>
+      <w:bookmarkStart w:id="87" w:name="_Toc93740825"/>
+      <w:bookmarkStart w:id="88" w:name="_Toc93741529"/>
+      <w:bookmarkStart w:id="89" w:name="_Toc93741934"/>
+      <w:bookmarkStart w:id="90" w:name="_Toc93742338"/>
+      <w:bookmarkStart w:id="91" w:name="_Toc93742705"/>
+      <w:bookmarkStart w:id="92" w:name="_Toc93743072"/>
+      <w:bookmarkStart w:id="93" w:name="_Toc93743439"/>
+      <w:bookmarkStart w:id="94" w:name="_Toc93737856"/>
+      <w:bookmarkStart w:id="95" w:name="_Toc93738279"/>
+      <w:bookmarkStart w:id="96" w:name="_Toc93738701"/>
+      <w:bookmarkStart w:id="97" w:name="_Toc93739126"/>
+      <w:bookmarkStart w:id="98" w:name="_Toc93739551"/>
+      <w:bookmarkStart w:id="99" w:name="_Toc93739976"/>
+      <w:bookmarkStart w:id="100" w:name="_Toc93740401"/>
+      <w:bookmarkStart w:id="101" w:name="_Toc93740826"/>
+      <w:bookmarkStart w:id="102" w:name="_Toc93741530"/>
+      <w:bookmarkStart w:id="103" w:name="_Toc93741935"/>
+      <w:bookmarkStart w:id="104" w:name="_Toc93742339"/>
+      <w:bookmarkStart w:id="105" w:name="_Toc93742706"/>
+      <w:bookmarkStart w:id="106" w:name="_Toc93743073"/>
+      <w:bookmarkStart w:id="107" w:name="_Toc93743440"/>
+      <w:bookmarkStart w:id="108" w:name="_Toc93737862"/>
+      <w:bookmarkStart w:id="109" w:name="_Toc93738285"/>
+      <w:bookmarkStart w:id="110" w:name="_Toc93738707"/>
+      <w:bookmarkStart w:id="111" w:name="_Toc93739132"/>
+      <w:bookmarkStart w:id="112" w:name="_Toc93739557"/>
+      <w:bookmarkStart w:id="113" w:name="_Toc93739982"/>
+      <w:bookmarkStart w:id="114" w:name="_Toc93740407"/>
+      <w:bookmarkStart w:id="115" w:name="_Toc93740832"/>
+      <w:bookmarkStart w:id="116" w:name="_Toc93741536"/>
+      <w:bookmarkStart w:id="117" w:name="_Toc93741941"/>
+      <w:bookmarkStart w:id="118" w:name="_Toc93742345"/>
+      <w:bookmarkStart w:id="119" w:name="_Toc93742712"/>
+      <w:bookmarkStart w:id="120" w:name="_Toc93743079"/>
+      <w:bookmarkStart w:id="121" w:name="_Toc93743446"/>
+      <w:bookmarkStart w:id="122" w:name="_Toc93737863"/>
+      <w:bookmarkStart w:id="123" w:name="_Toc93738286"/>
+      <w:bookmarkStart w:id="124" w:name="_Toc93738708"/>
+      <w:bookmarkStart w:id="125" w:name="_Toc93739133"/>
+      <w:bookmarkStart w:id="126" w:name="_Toc93739558"/>
+      <w:bookmarkStart w:id="127" w:name="_Toc93739983"/>
+      <w:bookmarkStart w:id="128" w:name="_Toc93740408"/>
+      <w:bookmarkStart w:id="129" w:name="_Toc93740833"/>
+      <w:bookmarkStart w:id="130" w:name="_Toc93741537"/>
+      <w:bookmarkStart w:id="131" w:name="_Toc93741942"/>
+      <w:bookmarkStart w:id="132" w:name="_Toc93742346"/>
+      <w:bookmarkStart w:id="133" w:name="_Toc93742713"/>
+      <w:bookmarkStart w:id="134" w:name="_Toc93743080"/>
+      <w:bookmarkStart w:id="135" w:name="_Toc93743447"/>
+      <w:bookmarkStart w:id="136" w:name="_Toc93737864"/>
+      <w:bookmarkStart w:id="137" w:name="_Toc93738287"/>
+      <w:bookmarkStart w:id="138" w:name="_Toc93738709"/>
+      <w:bookmarkStart w:id="139" w:name="_Toc93739134"/>
+      <w:bookmarkStart w:id="140" w:name="_Toc93739559"/>
+      <w:bookmarkStart w:id="141" w:name="_Toc93739984"/>
+      <w:bookmarkStart w:id="142" w:name="_Toc93740409"/>
+      <w:bookmarkStart w:id="143" w:name="_Toc93740834"/>
+      <w:bookmarkStart w:id="144" w:name="_Toc93741538"/>
+      <w:bookmarkStart w:id="145" w:name="_Toc93741943"/>
+      <w:bookmarkStart w:id="146" w:name="_Toc93742347"/>
+      <w:bookmarkStart w:id="147" w:name="_Toc93742714"/>
+      <w:bookmarkStart w:id="148" w:name="_Toc93743081"/>
+      <w:bookmarkStart w:id="149" w:name="_Toc93743448"/>
+      <w:bookmarkStart w:id="150" w:name="_Toc93737866"/>
+      <w:bookmarkStart w:id="151" w:name="_Toc93738289"/>
+      <w:bookmarkStart w:id="152" w:name="_Toc93738711"/>
+      <w:bookmarkStart w:id="153" w:name="_Toc93739136"/>
+      <w:bookmarkStart w:id="154" w:name="_Toc93739561"/>
+      <w:bookmarkStart w:id="155" w:name="_Toc93739986"/>
+      <w:bookmarkStart w:id="156" w:name="_Toc93740411"/>
+      <w:bookmarkStart w:id="157" w:name="_Toc93740836"/>
+      <w:bookmarkStart w:id="158" w:name="_Toc93741540"/>
+      <w:bookmarkStart w:id="159" w:name="_Toc93741945"/>
+      <w:bookmarkStart w:id="160" w:name="_Toc93742349"/>
+      <w:bookmarkStart w:id="161" w:name="_Toc93742716"/>
+      <w:bookmarkStart w:id="162" w:name="_Toc93743083"/>
+      <w:bookmarkStart w:id="163" w:name="_Toc93743450"/>
+      <w:bookmarkStart w:id="164" w:name="_Toc93737870"/>
+      <w:bookmarkStart w:id="165" w:name="_Toc93738293"/>
+      <w:bookmarkStart w:id="166" w:name="_Toc93738715"/>
+      <w:bookmarkStart w:id="167" w:name="_Toc93739140"/>
+      <w:bookmarkStart w:id="168" w:name="_Toc93739565"/>
+      <w:bookmarkStart w:id="169" w:name="_Toc93739990"/>
+      <w:bookmarkStart w:id="170" w:name="_Toc93740415"/>
+      <w:bookmarkStart w:id="171" w:name="_Toc93740840"/>
+      <w:bookmarkStart w:id="172" w:name="_Toc93741544"/>
+      <w:bookmarkStart w:id="173" w:name="_Toc93741949"/>
+      <w:bookmarkStart w:id="174" w:name="_Toc93742353"/>
+      <w:bookmarkStart w:id="175" w:name="_Toc93742720"/>
+      <w:bookmarkStart w:id="176" w:name="_Toc93743087"/>
+      <w:bookmarkStart w:id="177" w:name="_Toc93743454"/>
+      <w:bookmarkStart w:id="178" w:name="_Toc93737873"/>
+      <w:bookmarkStart w:id="179" w:name="_Toc93738296"/>
+      <w:bookmarkStart w:id="180" w:name="_Toc93738718"/>
+      <w:bookmarkStart w:id="181" w:name="_Toc93739143"/>
+      <w:bookmarkStart w:id="182" w:name="_Toc93739568"/>
+      <w:bookmarkStart w:id="183" w:name="_Toc93739993"/>
+      <w:bookmarkStart w:id="184" w:name="_Toc93740418"/>
+      <w:bookmarkStart w:id="185" w:name="_Toc93740843"/>
+      <w:bookmarkStart w:id="186" w:name="_Toc93741547"/>
+      <w:bookmarkStart w:id="187" w:name="_Toc93741952"/>
+      <w:bookmarkStart w:id="188" w:name="_Toc93742356"/>
+      <w:bookmarkStart w:id="189" w:name="_Toc93742723"/>
+      <w:bookmarkStart w:id="190" w:name="_Toc93743090"/>
+      <w:bookmarkStart w:id="191" w:name="_Toc93743457"/>
+      <w:bookmarkStart w:id="192" w:name="_Toc93737875"/>
+      <w:bookmarkStart w:id="193" w:name="_Toc93738298"/>
+      <w:bookmarkStart w:id="194" w:name="_Toc93738720"/>
+      <w:bookmarkStart w:id="195" w:name="_Toc93739145"/>
+      <w:bookmarkStart w:id="196" w:name="_Toc93739570"/>
+      <w:bookmarkStart w:id="197" w:name="_Toc93739995"/>
+      <w:bookmarkStart w:id="198" w:name="_Toc93740420"/>
+      <w:bookmarkStart w:id="199" w:name="_Toc93740845"/>
+      <w:bookmarkStart w:id="200" w:name="_Toc93741549"/>
+      <w:bookmarkStart w:id="201" w:name="_Toc93741954"/>
+      <w:bookmarkStart w:id="202" w:name="_Toc93742358"/>
+      <w:bookmarkStart w:id="203" w:name="_Toc93742725"/>
+      <w:bookmarkStart w:id="204" w:name="_Toc93743092"/>
+      <w:bookmarkStart w:id="205" w:name="_Toc93743459"/>
+      <w:bookmarkStart w:id="206" w:name="_Toc93737877"/>
+      <w:bookmarkStart w:id="207" w:name="_Toc93738300"/>
+      <w:bookmarkStart w:id="208" w:name="_Toc93738722"/>
+      <w:bookmarkStart w:id="209" w:name="_Toc93739147"/>
+      <w:bookmarkStart w:id="210" w:name="_Toc93739572"/>
+      <w:bookmarkStart w:id="211" w:name="_Toc93739997"/>
+      <w:bookmarkStart w:id="212" w:name="_Toc93740422"/>
+      <w:bookmarkStart w:id="213" w:name="_Toc93740847"/>
+      <w:bookmarkStart w:id="214" w:name="_Toc93741551"/>
+      <w:bookmarkStart w:id="215" w:name="_Toc93741956"/>
+      <w:bookmarkStart w:id="216" w:name="_Toc93742360"/>
+      <w:bookmarkStart w:id="217" w:name="_Toc93742727"/>
+      <w:bookmarkStart w:id="218" w:name="_Toc93743094"/>
+      <w:bookmarkStart w:id="219" w:name="_Toc93743461"/>
+      <w:bookmarkStart w:id="220" w:name="_Toc93737878"/>
+      <w:bookmarkStart w:id="221" w:name="_Toc93738301"/>
+      <w:bookmarkStart w:id="222" w:name="_Toc93738723"/>
+      <w:bookmarkStart w:id="223" w:name="_Toc93739148"/>
+      <w:bookmarkStart w:id="224" w:name="_Toc93739573"/>
+      <w:bookmarkStart w:id="225" w:name="_Toc93739998"/>
+      <w:bookmarkStart w:id="226" w:name="_Toc93740423"/>
+      <w:bookmarkStart w:id="227" w:name="_Toc93740848"/>
+      <w:bookmarkStart w:id="228" w:name="_Toc93741552"/>
+      <w:bookmarkStart w:id="229" w:name="_Toc93741957"/>
+      <w:bookmarkStart w:id="230" w:name="_Toc93742361"/>
+      <w:bookmarkStart w:id="231" w:name="_Toc93742728"/>
+      <w:bookmarkStart w:id="232" w:name="_Toc93743095"/>
+      <w:bookmarkStart w:id="233" w:name="_Toc93743462"/>
+      <w:bookmarkStart w:id="234" w:name="_Toc93737881"/>
+      <w:bookmarkStart w:id="235" w:name="_Toc93738304"/>
+      <w:bookmarkStart w:id="236" w:name="_Toc93738726"/>
+      <w:bookmarkStart w:id="237" w:name="_Toc93739151"/>
+      <w:bookmarkStart w:id="238" w:name="_Toc93739576"/>
+      <w:bookmarkStart w:id="239" w:name="_Toc93740001"/>
+      <w:bookmarkStart w:id="240" w:name="_Toc93740426"/>
+      <w:bookmarkStart w:id="241" w:name="_Toc93740851"/>
+      <w:bookmarkStart w:id="242" w:name="_Toc93741555"/>
+      <w:bookmarkStart w:id="243" w:name="_Toc93741960"/>
+      <w:bookmarkStart w:id="244" w:name="_Toc93737884"/>
+      <w:bookmarkStart w:id="245" w:name="_Toc93738307"/>
+      <w:bookmarkStart w:id="246" w:name="_Toc93738729"/>
+      <w:bookmarkStart w:id="247" w:name="_Toc93739154"/>
+      <w:bookmarkStart w:id="248" w:name="_Toc93739579"/>
+      <w:bookmarkStart w:id="249" w:name="_Toc93740004"/>
+      <w:bookmarkStart w:id="250" w:name="_Toc93740429"/>
+      <w:bookmarkStart w:id="251" w:name="_Toc93740854"/>
+      <w:bookmarkStart w:id="252" w:name="_Toc93741558"/>
+      <w:bookmarkStart w:id="253" w:name="_Toc93741963"/>
+      <w:bookmarkStart w:id="254" w:name="_Toc93737885"/>
+      <w:bookmarkStart w:id="255" w:name="_Toc93738308"/>
+      <w:bookmarkStart w:id="256" w:name="_Toc93738730"/>
+      <w:bookmarkStart w:id="257" w:name="_Toc93739155"/>
+      <w:bookmarkStart w:id="258" w:name="_Toc93739580"/>
+      <w:bookmarkStart w:id="259" w:name="_Toc93740005"/>
+      <w:bookmarkStart w:id="260" w:name="_Toc93740430"/>
+      <w:bookmarkStart w:id="261" w:name="_Toc93740855"/>
+      <w:bookmarkStart w:id="262" w:name="_Toc93741559"/>
+      <w:bookmarkStart w:id="263" w:name="_Toc93741964"/>
+      <w:bookmarkStart w:id="264" w:name="_Toc93737886"/>
+      <w:bookmarkStart w:id="265" w:name="_Toc93738309"/>
+      <w:bookmarkStart w:id="266" w:name="_Toc93738731"/>
+      <w:bookmarkStart w:id="267" w:name="_Toc93739156"/>
+      <w:bookmarkStart w:id="268" w:name="_Toc93739581"/>
+      <w:bookmarkStart w:id="269" w:name="_Toc93740006"/>
+      <w:bookmarkStart w:id="270" w:name="_Toc93740431"/>
+      <w:bookmarkStart w:id="271" w:name="_Toc93740856"/>
+      <w:bookmarkStart w:id="272" w:name="_Toc93741560"/>
+      <w:bookmarkStart w:id="273" w:name="_Toc93741965"/>
+      <w:bookmarkStart w:id="274" w:name="_Toc93737888"/>
+      <w:bookmarkStart w:id="275" w:name="_Toc93738311"/>
+      <w:bookmarkStart w:id="276" w:name="_Toc93738733"/>
+      <w:bookmarkStart w:id="277" w:name="_Toc93739158"/>
+      <w:bookmarkStart w:id="278" w:name="_Toc93739583"/>
+      <w:bookmarkStart w:id="279" w:name="_Toc93740008"/>
+      <w:bookmarkStart w:id="280" w:name="_Toc93740433"/>
+      <w:bookmarkStart w:id="281" w:name="_Toc93740858"/>
+      <w:bookmarkStart w:id="282" w:name="_Toc93741562"/>
+      <w:bookmarkStart w:id="283" w:name="_Toc93741967"/>
+      <w:bookmarkStart w:id="284" w:name="_Toc93737889"/>
+      <w:bookmarkStart w:id="285" w:name="_Toc93738312"/>
+      <w:bookmarkStart w:id="286" w:name="_Toc93738734"/>
+      <w:bookmarkStart w:id="287" w:name="_Toc93739159"/>
+      <w:bookmarkStart w:id="288" w:name="_Toc93739584"/>
+      <w:bookmarkStart w:id="289" w:name="_Toc93740009"/>
+      <w:bookmarkStart w:id="290" w:name="_Toc93740434"/>
+      <w:bookmarkStart w:id="291" w:name="_Toc93740859"/>
+      <w:bookmarkStart w:id="292" w:name="_Toc93741563"/>
+      <w:bookmarkStart w:id="293" w:name="_Toc93741968"/>
+      <w:bookmarkStart w:id="294" w:name="_Toc93737892"/>
+      <w:bookmarkStart w:id="295" w:name="_Toc93738315"/>
+      <w:bookmarkStart w:id="296" w:name="_Toc93738737"/>
+      <w:bookmarkStart w:id="297" w:name="_Toc93739162"/>
+      <w:bookmarkStart w:id="298" w:name="_Toc93739587"/>
+      <w:bookmarkStart w:id="299" w:name="_Toc93740012"/>
+      <w:bookmarkStart w:id="300" w:name="_Toc93740437"/>
+      <w:bookmarkStart w:id="301" w:name="_Toc93740862"/>
+      <w:bookmarkStart w:id="302" w:name="_Toc93741566"/>
+      <w:bookmarkStart w:id="303" w:name="_Toc93741971"/>
+      <w:bookmarkStart w:id="304" w:name="_Toc93737893"/>
+      <w:bookmarkStart w:id="305" w:name="_Toc93738316"/>
+      <w:bookmarkStart w:id="306" w:name="_Toc93738738"/>
+      <w:bookmarkStart w:id="307" w:name="_Toc93739163"/>
+      <w:bookmarkStart w:id="308" w:name="_Toc93739588"/>
+      <w:bookmarkStart w:id="309" w:name="_Toc93740013"/>
+      <w:bookmarkStart w:id="310" w:name="_Toc93740438"/>
+      <w:bookmarkStart w:id="311" w:name="_Toc93740863"/>
+      <w:bookmarkStart w:id="312" w:name="_Toc93741567"/>
+      <w:bookmarkStart w:id="313" w:name="_Toc93741972"/>
+      <w:bookmarkStart w:id="314" w:name="_Toc93737895"/>
+      <w:bookmarkStart w:id="315" w:name="_Toc93738318"/>
+      <w:bookmarkStart w:id="316" w:name="_Toc93738740"/>
+      <w:bookmarkStart w:id="317" w:name="_Toc93739165"/>
+      <w:bookmarkStart w:id="318" w:name="_Toc93739590"/>
+      <w:bookmarkStart w:id="319" w:name="_Toc93740015"/>
+      <w:bookmarkStart w:id="320" w:name="_Toc93740440"/>
+      <w:bookmarkStart w:id="321" w:name="_Toc93740865"/>
+      <w:bookmarkStart w:id="322" w:name="_Toc93741569"/>
+      <w:bookmarkStart w:id="323" w:name="_Toc93741974"/>
+      <w:bookmarkStart w:id="324" w:name="_Toc93737896"/>
+      <w:bookmarkStart w:id="325" w:name="_Toc93738319"/>
+      <w:bookmarkStart w:id="326" w:name="_Toc93738741"/>
+      <w:bookmarkStart w:id="327" w:name="_Toc93739166"/>
+      <w:bookmarkStart w:id="328" w:name="_Toc93739591"/>
+      <w:bookmarkStart w:id="329" w:name="_Toc93740016"/>
+      <w:bookmarkStart w:id="330" w:name="_Toc93740441"/>
+      <w:bookmarkStart w:id="331" w:name="_Toc93740866"/>
+      <w:bookmarkStart w:id="332" w:name="_Toc93741570"/>
+      <w:bookmarkStart w:id="333" w:name="_Toc93741975"/>
+      <w:bookmarkStart w:id="334" w:name="_Toc93737898"/>
+      <w:bookmarkStart w:id="335" w:name="_Toc93738321"/>
+      <w:bookmarkStart w:id="336" w:name="_Toc93738743"/>
+      <w:bookmarkStart w:id="337" w:name="_Toc93739168"/>
+      <w:bookmarkStart w:id="338" w:name="_Toc93739593"/>
+      <w:bookmarkStart w:id="339" w:name="_Toc93740018"/>
+      <w:bookmarkStart w:id="340" w:name="_Toc93740443"/>
+      <w:bookmarkStart w:id="341" w:name="_Toc93740868"/>
+      <w:bookmarkStart w:id="342" w:name="_Toc93741572"/>
+      <w:bookmarkStart w:id="343" w:name="_Toc93741977"/>
+      <w:bookmarkStart w:id="344" w:name="_Toc93737900"/>
+      <w:bookmarkStart w:id="345" w:name="_Toc93738323"/>
+      <w:bookmarkStart w:id="346" w:name="_Toc93738745"/>
+      <w:bookmarkStart w:id="347" w:name="_Toc93739170"/>
+      <w:bookmarkStart w:id="348" w:name="_Toc93739595"/>
+      <w:bookmarkStart w:id="349" w:name="_Toc93740020"/>
+      <w:bookmarkStart w:id="350" w:name="_Toc93740445"/>
+      <w:bookmarkStart w:id="351" w:name="_Toc93740870"/>
+      <w:bookmarkStart w:id="352" w:name="_Toc93741574"/>
+      <w:bookmarkStart w:id="353" w:name="_Toc93741979"/>
+      <w:bookmarkStart w:id="354" w:name="_Toc93737901"/>
+      <w:bookmarkStart w:id="355" w:name="_Toc93738324"/>
+      <w:bookmarkStart w:id="356" w:name="_Toc93738746"/>
+      <w:bookmarkStart w:id="357" w:name="_Toc93739171"/>
+      <w:bookmarkStart w:id="358" w:name="_Toc93739596"/>
+      <w:bookmarkStart w:id="359" w:name="_Toc93740021"/>
+      <w:bookmarkStart w:id="360" w:name="_Toc93740446"/>
+      <w:bookmarkStart w:id="361" w:name="_Toc93740871"/>
+      <w:bookmarkStart w:id="362" w:name="_Toc93741575"/>
+      <w:bookmarkStart w:id="363" w:name="_Toc93741980"/>
+      <w:bookmarkStart w:id="364" w:name="_Toc93737902"/>
+      <w:bookmarkStart w:id="365" w:name="_Toc93738325"/>
+      <w:bookmarkStart w:id="366" w:name="_Toc93738747"/>
+      <w:bookmarkStart w:id="367" w:name="_Toc93739172"/>
+      <w:bookmarkStart w:id="368" w:name="_Toc93739597"/>
+      <w:bookmarkStart w:id="369" w:name="_Toc93740022"/>
+      <w:bookmarkStart w:id="370" w:name="_Toc93740447"/>
+      <w:bookmarkStart w:id="371" w:name="_Toc93740872"/>
+      <w:bookmarkStart w:id="372" w:name="_Toc93741576"/>
+      <w:bookmarkStart w:id="373" w:name="_Toc93741981"/>
+      <w:bookmarkStart w:id="374" w:name="_Toc93737911"/>
+      <w:bookmarkStart w:id="375" w:name="_Toc93738334"/>
+      <w:bookmarkStart w:id="376" w:name="_Toc93738756"/>
+      <w:bookmarkStart w:id="377" w:name="_Toc93739181"/>
+      <w:bookmarkStart w:id="378" w:name="_Toc93739606"/>
+      <w:bookmarkStart w:id="379" w:name="_Toc93740031"/>
+      <w:bookmarkStart w:id="380" w:name="_Toc93740456"/>
+      <w:bookmarkStart w:id="381" w:name="_Toc93740881"/>
+      <w:bookmarkStart w:id="382" w:name="_Toc93741585"/>
+      <w:bookmarkStart w:id="383" w:name="_Toc93741990"/>
+      <w:bookmarkStart w:id="384" w:name="_Toc93737912"/>
+      <w:bookmarkStart w:id="385" w:name="_Toc93738335"/>
+      <w:bookmarkStart w:id="386" w:name="_Toc93738757"/>
+      <w:bookmarkStart w:id="387" w:name="_Toc93739182"/>
+      <w:bookmarkStart w:id="388" w:name="_Toc93739607"/>
+      <w:bookmarkStart w:id="389" w:name="_Toc93740032"/>
+      <w:bookmarkStart w:id="390" w:name="_Toc93740457"/>
+      <w:bookmarkStart w:id="391" w:name="_Toc93740882"/>
+      <w:bookmarkStart w:id="392" w:name="_Toc93741586"/>
+      <w:bookmarkStart w:id="393" w:name="_Toc93741991"/>
+      <w:bookmarkStart w:id="394" w:name="_Toc283304257"/>
       <w:bookmarkEnd w:id="80"/>
       <w:bookmarkEnd w:id="81"/>
       <w:bookmarkEnd w:id="82"/>
@@ -9990,6 +10062,7 @@
       <w:bookmarkEnd w:id="390"/>
       <w:bookmarkEnd w:id="391"/>
       <w:bookmarkEnd w:id="392"/>
+      <w:bookmarkEnd w:id="393"/>
       <w:r>
         <w:rPr>
           <w:sz w:val="24"/>
@@ -9997,7 +10070,7 @@
         </w:rPr>
         <w:t>Development Environment Requirements</w:t>
       </w:r>
-      <w:bookmarkEnd w:id="393"/>
+      <w:bookmarkEnd w:id="394"/>
     </w:p>
     <w:p>
       <w:pPr>
@@ -10133,11 +10206,12 @@
           <w:szCs w:val="28"/>
         </w:rPr>
       </w:pPr>
-      <w:bookmarkStart w:id="394" w:name="_Toc283152661"/>
-      <w:r>
-        <w:rPr>
-          <w:szCs w:val="24"/>
-        </w:rPr>
+      <w:bookmarkStart w:id="395" w:name="_Toc283152661"/>
+      <w:r>
+        <w:rPr>
+          <w:szCs w:val="24"/>
+        </w:rPr>
+        <w:lastRenderedPageBreak/>
         <w:t xml:space="preserve"> </w:t>
       </w:r>
       <w:r>
@@ -10206,7 +10280,7 @@
         </w:rPr>
         <w:t>REFERENCES</w:t>
       </w:r>
-      <w:bookmarkEnd w:id="394"/>
+      <w:bookmarkEnd w:id="395"/>
     </w:p>
     <w:p>
       <w:pPr>
@@ -10260,8 +10334,6 @@
           <w:sz w:val="20"/>
         </w:rPr>
       </w:pPr>
-      <w:bookmarkStart w:id="395" w:name="_GoBack"/>
-      <w:bookmarkEnd w:id="395"/>
     </w:p>
     <w:sectPr>
       <w:pgSz w:w="12240" w:h="15840"/>
@@ -10274,7 +10346,7 @@
 </file>
 
 <file path=word/endnotes.xml><?xml version="1.0" encoding="utf-8"?>
-<w:endnotes xmlns:wpc="http://schemas.microsoft.com/office/word/2010/wordprocessingCanvas" xmlns:mc="http://schemas.openxmlformats.org/markup-compatibility/2006" xmlns:o="urn:schemas-microsoft-com:office:office" xmlns:r="http://schemas.openxmlformats.org/officeDocument/2006/relationships" xmlns:m="http://schemas.openxmlformats.org/officeDocument/2006/math" xmlns:v="urn:schemas-microsoft-com:vml" xmlns:wp14="http://schemas.microsoft.com/office/word/2010/wordprocessingDrawing" xmlns:wp="http://schemas.openxmlformats.org/drawingml/2006/wordprocessingDrawing" xmlns:w10="urn:schemas-microsoft-com:office:word" xmlns:w="http://schemas.openxmlformats.org/wordprocessingml/2006/main" xmlns:w14="http://schemas.microsoft.com/office/word/2010/wordml" xmlns:wpg="http://schemas.microsoft.com/office/word/2010/wordprocessingGroup" xmlns:wpi="http://schemas.microsoft.com/office/word/2010/wordprocessingInk" xmlns:wne="http://schemas.microsoft.com/office/word/2006/wordml" xmlns:wps="http://schemas.microsoft.com/office/word/2010/wordprocessingShape" mc:Ignorable="w14 wp14">
+<w:endnotes xmlns:wpc="http://schemas.microsoft.com/office/word/2010/wordprocessingCanvas" xmlns:mc="http://schemas.openxmlformats.org/markup-compatibility/2006" xmlns:o="urn:schemas-microsoft-com:office:office" xmlns:r="http://schemas.openxmlformats.org/officeDocument/2006/relationships" xmlns:m="http://schemas.openxmlformats.org/officeDocument/2006/math" xmlns:v="urn:schemas-microsoft-com:vml" xmlns:wp14="http://schemas.microsoft.com/office/word/2010/wordprocessingDrawing" xmlns:wp="http://schemas.openxmlformats.org/drawingml/2006/wordprocessingDrawing" xmlns:w10="urn:schemas-microsoft-com:office:word" xmlns:w="http://schemas.openxmlformats.org/wordprocessingml/2006/main" xmlns:w14="http://schemas.microsoft.com/office/word/2010/wordml" xmlns:w15="http://schemas.microsoft.com/office/word/2012/wordml" xmlns:wpg="http://schemas.microsoft.com/office/word/2010/wordprocessingGroup" xmlns:wpi="http://schemas.microsoft.com/office/word/2010/wordprocessingInk" xmlns:wne="http://schemas.microsoft.com/office/word/2006/wordml" xmlns:wps="http://schemas.microsoft.com/office/word/2010/wordprocessingShape" mc:Ignorable="w14 w15 wp14">
   <w:endnote w:type="separator" w:id="-1">
     <w:p>
       <w:r>
@@ -10293,7 +10365,7 @@
 </file>
 
 <file path=word/footer1.xml><?xml version="1.0" encoding="utf-8"?>
-<w:ftr xmlns:wpc="http://schemas.microsoft.com/office/word/2010/wordprocessingCanvas" xmlns:mc="http://schemas.openxmlformats.org/markup-compatibility/2006" xmlns:o="urn:schemas-microsoft-com:office:office" xmlns:r="http://schemas.openxmlformats.org/officeDocument/2006/relationships" xmlns:m="http://schemas.openxmlformats.org/officeDocument/2006/math" xmlns:v="urn:schemas-microsoft-com:vml" xmlns:wp14="http://schemas.microsoft.com/office/word/2010/wordprocessingDrawing" xmlns:wp="http://schemas.openxmlformats.org/drawingml/2006/wordprocessingDrawing" xmlns:w10="urn:schemas-microsoft-com:office:word" xmlns:w="http://schemas.openxmlformats.org/wordprocessingml/2006/main" xmlns:w14="http://schemas.microsoft.com/office/word/2010/wordml" xmlns:wpg="http://schemas.microsoft.com/office/word/2010/wordprocessingGroup" xmlns:wpi="http://schemas.microsoft.com/office/word/2010/wordprocessingInk" xmlns:wne="http://schemas.microsoft.com/office/word/2006/wordml" xmlns:wps="http://schemas.microsoft.com/office/word/2010/wordprocessingShape" mc:Ignorable="w14 wp14">
+<w:ftr xmlns:wpc="http://schemas.microsoft.com/office/word/2010/wordprocessingCanvas" xmlns:mc="http://schemas.openxmlformats.org/markup-compatibility/2006" xmlns:o="urn:schemas-microsoft-com:office:office" xmlns:r="http://schemas.openxmlformats.org/officeDocument/2006/relationships" xmlns:m="http://schemas.openxmlformats.org/officeDocument/2006/math" xmlns:v="urn:schemas-microsoft-com:vml" xmlns:wp14="http://schemas.microsoft.com/office/word/2010/wordprocessingDrawing" xmlns:wp="http://schemas.openxmlformats.org/drawingml/2006/wordprocessingDrawing" xmlns:w10="urn:schemas-microsoft-com:office:word" xmlns:w="http://schemas.openxmlformats.org/wordprocessingml/2006/main" xmlns:w14="http://schemas.microsoft.com/office/word/2010/wordml" xmlns:w15="http://schemas.microsoft.com/office/word/2012/wordml" xmlns:wpg="http://schemas.microsoft.com/office/word/2010/wordprocessingGroup" xmlns:wpi="http://schemas.microsoft.com/office/word/2010/wordprocessingInk" xmlns:wne="http://schemas.microsoft.com/office/word/2006/wordml" xmlns:wps="http://schemas.microsoft.com/office/word/2010/wordprocessingShape" mc:Ignorable="w14 w15 wp14">
   <w:p>
     <w:pPr>
       <w:pStyle w:val="Footer"/>
@@ -10336,7 +10408,7 @@
         <w:rFonts w:asciiTheme="majorHAnsi" w:hAnsiTheme="majorHAnsi"/>
         <w:noProof/>
       </w:rPr>
-      <w:t>1</w:t>
+      <w:t>3</w:t>
     </w:r>
     <w:r>
       <w:rPr>
@@ -10355,7 +10427,7 @@
 </file>
 
 <file path=word/footnotes.xml><?xml version="1.0" encoding="utf-8"?>
-<w:footnotes xmlns:wpc="http://schemas.microsoft.com/office/word/2010/wordprocessingCanvas" xmlns:mc="http://schemas.openxmlformats.org/markup-compatibility/2006" xmlns:o="urn:schemas-microsoft-com:office:office" xmlns:r="http://schemas.openxmlformats.org/officeDocument/2006/relationships" xmlns:m="http://schemas.openxmlformats.org/officeDocument/2006/math" xmlns:v="urn:schemas-microsoft-com:vml" xmlns:wp14="http://schemas.microsoft.com/office/word/2010/wordprocessingDrawing" xmlns:wp="http://schemas.openxmlformats.org/drawingml/2006/wordprocessingDrawing" xmlns:w10="urn:schemas-microsoft-com:office:word" xmlns:w="http://schemas.openxmlformats.org/wordprocessingml/2006/main" xmlns:w14="http://schemas.microsoft.com/office/word/2010/wordml" xmlns:wpg="http://schemas.microsoft.com/office/word/2010/wordprocessingGroup" xmlns:wpi="http://schemas.microsoft.com/office/word/2010/wordprocessingInk" xmlns:wne="http://schemas.microsoft.com/office/word/2006/wordml" xmlns:wps="http://schemas.microsoft.com/office/word/2010/wordprocessingShape" mc:Ignorable="w14 wp14">
+<w:footnotes xmlns:wpc="http://schemas.microsoft.com/office/word/2010/wordprocessingCanvas" xmlns:mc="http://schemas.openxmlformats.org/markup-compatibility/2006" xmlns:o="urn:schemas-microsoft-com:office:office" xmlns:r="http://schemas.openxmlformats.org/officeDocument/2006/relationships" xmlns:m="http://schemas.openxmlformats.org/officeDocument/2006/math" xmlns:v="urn:schemas-microsoft-com:vml" xmlns:wp14="http://schemas.microsoft.com/office/word/2010/wordprocessingDrawing" xmlns:wp="http://schemas.openxmlformats.org/drawingml/2006/wordprocessingDrawing" xmlns:w10="urn:schemas-microsoft-com:office:word" xmlns:w="http://schemas.openxmlformats.org/wordprocessingml/2006/main" xmlns:w14="http://schemas.microsoft.com/office/word/2010/wordml" xmlns:w15="http://schemas.microsoft.com/office/word/2012/wordml" xmlns:wpg="http://schemas.microsoft.com/office/word/2010/wordprocessingGroup" xmlns:wpi="http://schemas.microsoft.com/office/word/2010/wordprocessingInk" xmlns:wne="http://schemas.microsoft.com/office/word/2006/wordml" xmlns:wps="http://schemas.microsoft.com/office/word/2010/wordprocessingShape" mc:Ignorable="w14 w15 wp14">
   <w:footnote w:type="separator" w:id="-1">
     <w:p>
       <w:r>
@@ -10374,7 +10446,7 @@
 </file>
 
 <file path=word/numbering.xml><?xml version="1.0" encoding="utf-8"?>
-<w:numbering xmlns:wpc="http://schemas.microsoft.com/office/word/2010/wordprocessingCanvas" xmlns:mc="http://schemas.openxmlformats.org/markup-compatibility/2006" xmlns:o="urn:schemas-microsoft-com:office:office" xmlns:r="http://schemas.openxmlformats.org/officeDocument/2006/relationships" xmlns:m="http://schemas.openxmlformats.org/officeDocument/2006/math" xmlns:v="urn:schemas-microsoft-com:vml" xmlns:wp14="http://schemas.microsoft.com/office/word/2010/wordprocessingDrawing" xmlns:wp="http://schemas.openxmlformats.org/drawingml/2006/wordprocessingDrawing" xmlns:w10="urn:schemas-microsoft-com:office:word" xmlns:w="http://schemas.openxmlformats.org/wordprocessingml/2006/main" xmlns:w14="http://schemas.microsoft.com/office/word/2010/wordml" xmlns:wpg="http://schemas.microsoft.com/office/word/2010/wordprocessingGroup" xmlns:wpi="http://schemas.microsoft.com/office/word/2010/wordprocessingInk" xmlns:wne="http://schemas.microsoft.com/office/word/2006/wordml" xmlns:wps="http://schemas.microsoft.com/office/word/2010/wordprocessingShape" mc:Ignorable="w14 wp14">
+<w:numbering xmlns:wpc="http://schemas.microsoft.com/office/word/2010/wordprocessingCanvas" xmlns:mc="http://schemas.openxmlformats.org/markup-compatibility/2006" xmlns:o="urn:schemas-microsoft-com:office:office" xmlns:r="http://schemas.openxmlformats.org/officeDocument/2006/relationships" xmlns:m="http://schemas.openxmlformats.org/officeDocument/2006/math" xmlns:v="urn:schemas-microsoft-com:vml" xmlns:wp14="http://schemas.microsoft.com/office/word/2010/wordprocessingDrawing" xmlns:wp="http://schemas.openxmlformats.org/drawingml/2006/wordprocessingDrawing" xmlns:w10="urn:schemas-microsoft-com:office:word" xmlns:w="http://schemas.openxmlformats.org/wordprocessingml/2006/main" xmlns:w14="http://schemas.microsoft.com/office/word/2010/wordml" xmlns:w15="http://schemas.microsoft.com/office/word/2012/wordml" xmlns:wpg="http://schemas.microsoft.com/office/word/2010/wordprocessingGroup" xmlns:wpi="http://schemas.microsoft.com/office/word/2010/wordprocessingInk" xmlns:wne="http://schemas.microsoft.com/office/word/2006/wordml" xmlns:wps="http://schemas.microsoft.com/office/word/2010/wordprocessingShape" mc:Ignorable="w14 w15 wp14">
   <w:abstractNum w:abstractNumId="0">
     <w:nsid w:val="FFFFFFFB"/>
     <w:multiLevelType w:val="multilevel"/>
@@ -13971,7 +14043,7 @@
 </file>
 
 <file path=word/styles.xml><?xml version="1.0" encoding="utf-8"?>
-<w:styles xmlns:mc="http://schemas.openxmlformats.org/markup-compatibility/2006" xmlns:r="http://schemas.openxmlformats.org/officeDocument/2006/relationships" xmlns:w="http://schemas.openxmlformats.org/wordprocessingml/2006/main" xmlns:w14="http://schemas.microsoft.com/office/word/2010/wordml" mc:Ignorable="w14">
+<w:styles xmlns:mc="http://schemas.openxmlformats.org/markup-compatibility/2006" xmlns:r="http://schemas.openxmlformats.org/officeDocument/2006/relationships" xmlns:w="http://schemas.openxmlformats.org/wordprocessingml/2006/main" xmlns:w14="http://schemas.microsoft.com/office/word/2010/wordml" xmlns:w15="http://schemas.microsoft.com/office/word/2012/wordml" mc:Ignorable="w14 w15">
   <w:docDefaults>
     <w:rPrDefault>
       <w:rPr>
@@ -13987,147 +14059,378 @@
       </w:pPr>
     </w:pPrDefault>
   </w:docDefaults>
-  <w:latentStyles w:defLockedState="0" w:defUIPriority="99" w:defSemiHidden="1" w:defUnhideWhenUsed="1" w:defQFormat="0" w:count="267">
-    <w:lsdException w:name="Normal" w:semiHidden="0" w:uiPriority="0" w:unhideWhenUsed="0" w:qFormat="1"/>
-    <w:lsdException w:name="heading 1" w:semiHidden="0" w:uiPriority="0" w:unhideWhenUsed="0" w:qFormat="1"/>
-    <w:lsdException w:name="heading 2" w:uiPriority="0" w:qFormat="1"/>
-    <w:lsdException w:name="heading 3" w:uiPriority="0" w:qFormat="1"/>
-    <w:lsdException w:name="heading 4" w:uiPriority="0" w:qFormat="1"/>
-    <w:lsdException w:name="heading 5" w:uiPriority="0" w:qFormat="1"/>
-    <w:lsdException w:name="heading 6" w:uiPriority="0" w:qFormat="1"/>
-    <w:lsdException w:name="heading 7" w:uiPriority="0" w:qFormat="1"/>
-    <w:lsdException w:name="heading 8" w:uiPriority="0" w:qFormat="1"/>
-    <w:lsdException w:name="heading 9" w:uiPriority="0" w:qFormat="1"/>
-    <w:lsdException w:name="toc 1" w:uiPriority="39"/>
-    <w:lsdException w:name="toc 2" w:uiPriority="39"/>
-    <w:lsdException w:name="toc 3" w:uiPriority="39"/>
-    <w:lsdException w:name="toc 4" w:uiPriority="39"/>
-    <w:lsdException w:name="toc 5" w:uiPriority="39"/>
-    <w:lsdException w:name="toc 6" w:uiPriority="39"/>
-    <w:lsdException w:name="toc 7" w:uiPriority="39"/>
-    <w:lsdException w:name="toc 8" w:uiPriority="39"/>
-    <w:lsdException w:name="toc 9" w:uiPriority="39"/>
-    <w:lsdException w:name="Normal Indent" w:uiPriority="0"/>
-    <w:lsdException w:name="caption" w:uiPriority="35" w:qFormat="1"/>
-    <w:lsdException w:name="Title" w:semiHidden="0" w:uiPriority="0" w:unhideWhenUsed="0" w:qFormat="1"/>
-    <w:lsdException w:name="Default Paragraph Font" w:uiPriority="1"/>
-    <w:lsdException w:name="Subtitle" w:semiHidden="0" w:uiPriority="11" w:unhideWhenUsed="0" w:qFormat="1"/>
-    <w:lsdException w:name="Body Text 2" w:uiPriority="0"/>
-    <w:lsdException w:name="Hyperlink" w:uiPriority="0"/>
-    <w:lsdException w:name="Strong" w:semiHidden="0" w:uiPriority="22" w:unhideWhenUsed="0" w:qFormat="1"/>
-    <w:lsdException w:name="Emphasis" w:semiHidden="0" w:uiPriority="20" w:unhideWhenUsed="0" w:qFormat="1"/>
-    <w:lsdException w:name="Table Grid" w:semiHidden="0" w:uiPriority="59" w:unhideWhenUsed="0"/>
-    <w:lsdException w:name="Placeholder Text" w:unhideWhenUsed="0"/>
-    <w:lsdException w:name="No Spacing" w:semiHidden="0" w:uiPriority="1" w:unhideWhenUsed="0" w:qFormat="1"/>
-    <w:lsdException w:name="Light Shading" w:semiHidden="0" w:uiPriority="60" w:unhideWhenUsed="0"/>
-    <w:lsdException w:name="Light List" w:semiHidden="0" w:uiPriority="61" w:unhideWhenUsed="0"/>
-    <w:lsdException w:name="Light Grid" w:semiHidden="0" w:uiPriority="62" w:unhideWhenUsed="0"/>
-    <w:lsdException w:name="Medium Shading 1" w:semiHidden="0" w:uiPriority="63" w:unhideWhenUsed="0"/>
-    <w:lsdException w:name="Medium Shading 2" w:semiHidden="0" w:uiPriority="64" w:unhideWhenUsed="0"/>
-    <w:lsdException w:name="Medium List 1" w:semiHidden="0" w:uiPriority="65" w:unhideWhenUsed="0"/>
-    <w:lsdException w:name="Medium List 2" w:semiHidden="0" w:uiPriority="66" w:unhideWhenUsed="0"/>
-    <w:lsdException w:name="Medium Grid 1" w:semiHidden="0" w:uiPriority="67" w:unhideWhenUsed="0"/>
-    <w:lsdException w:name="Medium Grid 2" w:semiHidden="0" w:uiPriority="68" w:unhideWhenUsed="0"/>
-    <w:lsdException w:name="Medium Grid 3" w:semiHidden="0" w:uiPriority="69" w:unhideWhenUsed="0"/>
-    <w:lsdException w:name="Dark List" w:semiHidden="0" w:uiPriority="70" w:unhideWhenUsed="0"/>
-    <w:lsdException w:name="Colorful Shading" w:semiHidden="0" w:uiPriority="71" w:unhideWhenUsed="0"/>
-    <w:lsdException w:name="Colorful List" w:semiHidden="0" w:uiPriority="72" w:unhideWhenUsed="0"/>
-    <w:lsdException w:name="Colorful Grid" w:semiHidden="0" w:uiPriority="73" w:unhideWhenUsed="0"/>
-    <w:lsdException w:name="Light Shading Accent 1" w:semiHidden="0" w:uiPriority="60" w:unhideWhenUsed="0"/>
-    <w:lsdException w:name="Light List Accent 1" w:semiHidden="0" w:uiPriority="61" w:unhideWhenUsed="0"/>
-    <w:lsdException w:name="Light Grid Accent 1" w:semiHidden="0" w:uiPriority="62" w:unhideWhenUsed="0"/>
-    <w:lsdException w:name="Medium Shading 1 Accent 1" w:semiHidden="0" w:uiPriority="63" w:unhideWhenUsed="0"/>
-    <w:lsdException w:name="Medium Shading 2 Accent 1" w:semiHidden="0" w:uiPriority="64" w:unhideWhenUsed="0"/>
-    <w:lsdException w:name="Medium List 1 Accent 1" w:semiHidden="0" w:uiPriority="65" w:unhideWhenUsed="0"/>
-    <w:lsdException w:name="Revision" w:unhideWhenUsed="0"/>
-    <w:lsdException w:name="List Paragraph" w:semiHidden="0" w:uiPriority="34" w:unhideWhenUsed="0" w:qFormat="1"/>
-    <w:lsdException w:name="Quote" w:semiHidden="0" w:uiPriority="29" w:unhideWhenUsed="0" w:qFormat="1"/>
-    <w:lsdException w:name="Intense Quote" w:semiHidden="0" w:uiPriority="30" w:unhideWhenUsed="0" w:qFormat="1"/>
-    <w:lsdException w:name="Medium List 2 Accent 1" w:semiHidden="0" w:uiPriority="66" w:unhideWhenUsed="0"/>
-    <w:lsdException w:name="Medium Grid 1 Accent 1" w:semiHidden="0" w:uiPriority="67" w:unhideWhenUsed="0"/>
-    <w:lsdException w:name="Medium Grid 2 Accent 1" w:semiHidden="0" w:uiPriority="68" w:unhideWhenUsed="0"/>
-    <w:lsdException w:name="Medium Grid 3 Accent 1" w:semiHidden="0" w:uiPriority="69" w:unhideWhenUsed="0"/>
-    <w:lsdException w:name="Dark List Accent 1" w:semiHidden="0" w:uiPriority="70" w:unhideWhenUsed="0"/>
-    <w:lsdException w:name="Colorful Shading Accent 1" w:semiHidden="0" w:uiPriority="71" w:unhideWhenUsed="0"/>
-    <w:lsdException w:name="Colorful List Accent 1" w:semiHidden="0" w:uiPriority="72" w:unhideWhenUsed="0"/>
-    <w:lsdException w:name="Colorful Grid Accent 1" w:semiHidden="0" w:uiPriority="73" w:unhideWhenUsed="0"/>
-    <w:lsdException w:name="Light Shading Accent 2" w:semiHidden="0" w:uiPriority="60" w:unhideWhenUsed="0"/>
-    <w:lsdException w:name="Light List Accent 2" w:semiHidden="0" w:uiPriority="61" w:unhideWhenUsed="0"/>
-    <w:lsdException w:name="Light Grid Accent 2" w:semiHidden="0" w:uiPriority="62" w:unhideWhenUsed="0"/>
-    <w:lsdException w:name="Medium Shading 1 Accent 2" w:semiHidden="0" w:uiPriority="63" w:unhideWhenUsed="0"/>
-    <w:lsdException w:name="Medium Shading 2 Accent 2" w:semiHidden="0" w:uiPriority="64" w:unhideWhenUsed="0"/>
-    <w:lsdException w:name="Medium List 1 Accent 2" w:semiHidden="0" w:uiPriority="65" w:unhideWhenUsed="0"/>
-    <w:lsdException w:name="Medium List 2 Accent 2" w:semiHidden="0" w:uiPriority="66" w:unhideWhenUsed="0"/>
-    <w:lsdException w:name="Medium Grid 1 Accent 2" w:semiHidden="0" w:uiPriority="67" w:unhideWhenUsed="0"/>
-    <w:lsdException w:name="Medium Grid 2 Accent 2" w:semiHidden="0" w:uiPriority="68" w:unhideWhenUsed="0"/>
-    <w:lsdException w:name="Medium Grid 3 Accent 2" w:semiHidden="0" w:uiPriority="69" w:unhideWhenUsed="0"/>
-    <w:lsdException w:name="Dark List Accent 2" w:semiHidden="0" w:uiPriority="70" w:unhideWhenUsed="0"/>
-    <w:lsdException w:name="Colorful Shading Accent 2" w:semiHidden="0" w:uiPriority="71" w:unhideWhenUsed="0"/>
-    <w:lsdException w:name="Colorful List Accent 2" w:semiHidden="0" w:uiPriority="72" w:unhideWhenUsed="0"/>
-    <w:lsdException w:name="Colorful Grid Accent 2" w:semiHidden="0" w:uiPriority="73" w:unhideWhenUsed="0"/>
-    <w:lsdException w:name="Light Shading Accent 3" w:semiHidden="0" w:uiPriority="60" w:unhideWhenUsed="0"/>
-    <w:lsdException w:name="Light List Accent 3" w:semiHidden="0" w:uiPriority="61" w:unhideWhenUsed="0"/>
-    <w:lsdException w:name="Light Grid Accent 3" w:semiHidden="0" w:uiPriority="62" w:unhideWhenUsed="0"/>
-    <w:lsdException w:name="Medium Shading 1 Accent 3" w:semiHidden="0" w:uiPriority="63" w:unhideWhenUsed="0"/>
-    <w:lsdException w:name="Medium Shading 2 Accent 3" w:semiHidden="0" w:uiPriority="64" w:unhideWhenUsed="0"/>
-    <w:lsdException w:name="Medium List 1 Accent 3" w:semiHidden="0" w:uiPriority="65" w:unhideWhenUsed="0"/>
-    <w:lsdException w:name="Medium List 2 Accent 3" w:semiHidden="0" w:uiPriority="66" w:unhideWhenUsed="0"/>
-    <w:lsdException w:name="Medium Grid 1 Accent 3" w:semiHidden="0" w:uiPriority="67" w:unhideWhenUsed="0"/>
-    <w:lsdException w:name="Medium Grid 2 Accent 3" w:semiHidden="0" w:uiPriority="68" w:unhideWhenUsed="0"/>
-    <w:lsdException w:name="Medium Grid 3 Accent 3" w:semiHidden="0" w:uiPriority="69" w:unhideWhenUsed="0"/>
-    <w:lsdException w:name="Dark List Accent 3" w:semiHidden="0" w:uiPriority="70" w:unhideWhenUsed="0"/>
-    <w:lsdException w:name="Colorful Shading Accent 3" w:semiHidden="0" w:uiPriority="71" w:unhideWhenUsed="0"/>
-    <w:lsdException w:name="Colorful List Accent 3" w:semiHidden="0" w:uiPriority="72" w:unhideWhenUsed="0"/>
-    <w:lsdException w:name="Colorful Grid Accent 3" w:semiHidden="0" w:uiPriority="73" w:unhideWhenUsed="0"/>
-    <w:lsdException w:name="Light Shading Accent 4" w:semiHidden="0" w:uiPriority="60" w:unhideWhenUsed="0"/>
-    <w:lsdException w:name="Light List Accent 4" w:semiHidden="0" w:uiPriority="61" w:unhideWhenUsed="0"/>
-    <w:lsdException w:name="Light Grid Accent 4" w:semiHidden="0" w:uiPriority="62" w:unhideWhenUsed="0"/>
-    <w:lsdException w:name="Medium Shading 1 Accent 4" w:semiHidden="0" w:uiPriority="63" w:unhideWhenUsed="0"/>
-    <w:lsdException w:name="Medium Shading 2 Accent 4" w:semiHidden="0" w:uiPriority="64" w:unhideWhenUsed="0"/>
-    <w:lsdException w:name="Medium List 1 Accent 4" w:semiHidden="0" w:uiPriority="65" w:unhideWhenUsed="0"/>
-    <w:lsdException w:name="Medium List 2 Accent 4" w:semiHidden="0" w:uiPriority="66" w:unhideWhenUsed="0"/>
-    <w:lsdException w:name="Medium Grid 1 Accent 4" w:semiHidden="0" w:uiPriority="67" w:unhideWhenUsed="0"/>
-    <w:lsdException w:name="Medium Grid 2 Accent 4" w:semiHidden="0" w:uiPriority="68" w:unhideWhenUsed="0"/>
-    <w:lsdException w:name="Medium Grid 3 Accent 4" w:semiHidden="0" w:uiPriority="69" w:unhideWhenUsed="0"/>
-    <w:lsdException w:name="Dark List Accent 4" w:semiHidden="0" w:uiPriority="70" w:unhideWhenUsed="0"/>
-    <w:lsdException w:name="Colorful Shading Accent 4" w:semiHidden="0" w:uiPriority="71" w:unhideWhenUsed="0"/>
-    <w:lsdException w:name="Colorful List Accent 4" w:semiHidden="0" w:uiPriority="72" w:unhideWhenUsed="0"/>
-    <w:lsdException w:name="Colorful Grid Accent 4" w:semiHidden="0" w:uiPriority="73" w:unhideWhenUsed="0"/>
-    <w:lsdException w:name="Light Shading Accent 5" w:semiHidden="0" w:uiPriority="60" w:unhideWhenUsed="0"/>
-    <w:lsdException w:name="Light List Accent 5" w:semiHidden="0" w:uiPriority="61" w:unhideWhenUsed="0"/>
-    <w:lsdException w:name="Light Grid Accent 5" w:semiHidden="0" w:uiPriority="62" w:unhideWhenUsed="0"/>
-    <w:lsdException w:name="Medium Shading 1 Accent 5" w:semiHidden="0" w:uiPriority="63" w:unhideWhenUsed="0"/>
-    <w:lsdException w:name="Medium Shading 2 Accent 5" w:semiHidden="0" w:uiPriority="64" w:unhideWhenUsed="0"/>
-    <w:lsdException w:name="Medium List 1 Accent 5" w:semiHidden="0" w:uiPriority="65" w:unhideWhenUsed="0"/>
-    <w:lsdException w:name="Medium List 2 Accent 5" w:semiHidden="0" w:uiPriority="66" w:unhideWhenUsed="0"/>
-    <w:lsdException w:name="Medium Grid 1 Accent 5" w:semiHidden="0" w:uiPriority="67" w:unhideWhenUsed="0"/>
-    <w:lsdException w:name="Medium Grid 2 Accent 5" w:semiHidden="0" w:uiPriority="68" w:unhideWhenUsed="0"/>
-    <w:lsdException w:name="Medium Grid 3 Accent 5" w:semiHidden="0" w:uiPriority="69" w:unhideWhenUsed="0"/>
-    <w:lsdException w:name="Dark List Accent 5" w:semiHidden="0" w:uiPriority="70" w:unhideWhenUsed="0"/>
-    <w:lsdException w:name="Colorful Shading Accent 5" w:semiHidden="0" w:uiPriority="71" w:unhideWhenUsed="0"/>
-    <w:lsdException w:name="Colorful List Accent 5" w:semiHidden="0" w:uiPriority="72" w:unhideWhenUsed="0"/>
-    <w:lsdException w:name="Colorful Grid Accent 5" w:semiHidden="0" w:uiPriority="73" w:unhideWhenUsed="0"/>
-    <w:lsdException w:name="Light Shading Accent 6" w:semiHidden="0" w:uiPriority="60" w:unhideWhenUsed="0"/>
-    <w:lsdException w:name="Light List Accent 6" w:semiHidden="0" w:uiPriority="61" w:unhideWhenUsed="0"/>
-    <w:lsdException w:name="Light Grid Accent 6" w:semiHidden="0" w:uiPriority="62" w:unhideWhenUsed="0"/>
-    <w:lsdException w:name="Medium Shading 1 Accent 6" w:semiHidden="0" w:uiPriority="63" w:unhideWhenUsed="0"/>
-    <w:lsdException w:name="Medium Shading 2 Accent 6" w:semiHidden="0" w:uiPriority="64" w:unhideWhenUsed="0"/>
-    <w:lsdException w:name="Medium List 1 Accent 6" w:semiHidden="0" w:uiPriority="65" w:unhideWhenUsed="0"/>
-    <w:lsdException w:name="Medium List 2 Accent 6" w:semiHidden="0" w:uiPriority="66" w:unhideWhenUsed="0"/>
-    <w:lsdException w:name="Medium Grid 1 Accent 6" w:semiHidden="0" w:uiPriority="67" w:unhideWhenUsed="0"/>
-    <w:lsdException w:name="Medium Grid 2 Accent 6" w:semiHidden="0" w:uiPriority="68" w:unhideWhenUsed="0"/>
-    <w:lsdException w:name="Medium Grid 3 Accent 6" w:semiHidden="0" w:uiPriority="69" w:unhideWhenUsed="0"/>
-    <w:lsdException w:name="Dark List Accent 6" w:semiHidden="0" w:uiPriority="70" w:unhideWhenUsed="0"/>
-    <w:lsdException w:name="Colorful Shading Accent 6" w:semiHidden="0" w:uiPriority="71" w:unhideWhenUsed="0"/>
-    <w:lsdException w:name="Colorful List Accent 6" w:semiHidden="0" w:uiPriority="72" w:unhideWhenUsed="0"/>
-    <w:lsdException w:name="Colorful Grid Accent 6" w:semiHidden="0" w:uiPriority="73" w:unhideWhenUsed="0"/>
-    <w:lsdException w:name="Subtle Emphasis" w:semiHidden="0" w:uiPriority="19" w:unhideWhenUsed="0" w:qFormat="1"/>
-    <w:lsdException w:name="Intense Emphasis" w:semiHidden="0" w:uiPriority="21" w:unhideWhenUsed="0" w:qFormat="1"/>
-    <w:lsdException w:name="Subtle Reference" w:semiHidden="0" w:uiPriority="31" w:unhideWhenUsed="0" w:qFormat="1"/>
-    <w:lsdException w:name="Intense Reference" w:semiHidden="0" w:uiPriority="32" w:unhideWhenUsed="0" w:qFormat="1"/>
-    <w:lsdException w:name="Book Title" w:semiHidden="0" w:uiPriority="33" w:unhideWhenUsed="0" w:qFormat="1"/>
-    <w:lsdException w:name="Bibliography" w:uiPriority="37"/>
-    <w:lsdException w:name="TOC Heading" w:uiPriority="39" w:qFormat="1"/>
+  <w:latentStyles w:defLockedState="0" w:defUIPriority="99" w:defSemiHidden="0" w:defUnhideWhenUsed="0" w:defQFormat="0" w:count="371">
+    <w:lsdException w:name="Normal" w:uiPriority="0" w:qFormat="1"/>
+    <w:lsdException w:name="heading 1" w:uiPriority="0" w:qFormat="1"/>
+    <w:lsdException w:name="heading 2" w:semiHidden="1" w:uiPriority="0" w:unhideWhenUsed="1" w:qFormat="1"/>
+    <w:lsdException w:name="heading 3" w:semiHidden="1" w:uiPriority="0" w:unhideWhenUsed="1" w:qFormat="1"/>
+    <w:lsdException w:name="heading 4" w:semiHidden="1" w:uiPriority="0" w:unhideWhenUsed="1" w:qFormat="1"/>
+    <w:lsdException w:name="heading 5" w:semiHidden="1" w:uiPriority="0" w:unhideWhenUsed="1" w:qFormat="1"/>
+    <w:lsdException w:name="heading 6" w:semiHidden="1" w:uiPriority="0" w:unhideWhenUsed="1" w:qFormat="1"/>
+    <w:lsdException w:name="heading 7" w:semiHidden="1" w:uiPriority="0" w:unhideWhenUsed="1" w:qFormat="1"/>
+    <w:lsdException w:name="heading 8" w:semiHidden="1" w:uiPriority="0" w:unhideWhenUsed="1" w:qFormat="1"/>
+    <w:lsdException w:name="heading 9" w:semiHidden="1" w:uiPriority="0" w:unhideWhenUsed="1" w:qFormat="1"/>
+    <w:lsdException w:name="index 1" w:semiHidden="1" w:unhideWhenUsed="1"/>
+    <w:lsdException w:name="index 2" w:semiHidden="1" w:unhideWhenUsed="1"/>
+    <w:lsdException w:name="index 3" w:semiHidden="1" w:unhideWhenUsed="1"/>
+    <w:lsdException w:name="index 4" w:semiHidden="1" w:unhideWhenUsed="1"/>
+    <w:lsdException w:name="index 5" w:semiHidden="1" w:unhideWhenUsed="1"/>
+    <w:lsdException w:name="index 6" w:semiHidden="1" w:unhideWhenUsed="1"/>
+    <w:lsdException w:name="index 7" w:semiHidden="1" w:unhideWhenUsed="1"/>
+    <w:lsdException w:name="index 8" w:semiHidden="1" w:unhideWhenUsed="1"/>
+    <w:lsdException w:name="index 9" w:semiHidden="1" w:unhideWhenUsed="1"/>
+    <w:lsdException w:name="toc 1" w:semiHidden="1" w:uiPriority="39" w:unhideWhenUsed="1"/>
+    <w:lsdException w:name="toc 2" w:semiHidden="1" w:uiPriority="39" w:unhideWhenUsed="1"/>
+    <w:lsdException w:name="toc 3" w:semiHidden="1" w:uiPriority="39" w:unhideWhenUsed="1"/>
+    <w:lsdException w:name="toc 4" w:semiHidden="1" w:uiPriority="39" w:unhideWhenUsed="1"/>
+    <w:lsdException w:name="toc 5" w:semiHidden="1" w:uiPriority="39" w:unhideWhenUsed="1"/>
+    <w:lsdException w:name="toc 6" w:semiHidden="1" w:uiPriority="39" w:unhideWhenUsed="1"/>
+    <w:lsdException w:name="toc 7" w:semiHidden="1" w:uiPriority="39" w:unhideWhenUsed="1"/>
+    <w:lsdException w:name="toc 8" w:semiHidden="1" w:uiPriority="39" w:unhideWhenUsed="1"/>
+    <w:lsdException w:name="toc 9" w:semiHidden="1" w:uiPriority="39" w:unhideWhenUsed="1"/>
+    <w:lsdException w:name="Normal Indent" w:semiHidden="1" w:uiPriority="0" w:unhideWhenUsed="1"/>
+    <w:lsdException w:name="footnote text" w:semiHidden="1" w:unhideWhenUsed="1"/>
+    <w:lsdException w:name="annotation text" w:semiHidden="1" w:unhideWhenUsed="1"/>
+    <w:lsdException w:name="header" w:semiHidden="1" w:unhideWhenUsed="1"/>
+    <w:lsdException w:name="footer" w:semiHidden="1" w:unhideWhenUsed="1"/>
+    <w:lsdException w:name="index heading" w:semiHidden="1" w:unhideWhenUsed="1"/>
+    <w:lsdException w:name="caption" w:semiHidden="1" w:uiPriority="35" w:unhideWhenUsed="1" w:qFormat="1"/>
+    <w:lsdException w:name="table of figures" w:semiHidden="1" w:unhideWhenUsed="1"/>
+    <w:lsdException w:name="envelope address" w:semiHidden="1" w:unhideWhenUsed="1"/>
+    <w:lsdException w:name="envelope return" w:semiHidden="1" w:unhideWhenUsed="1"/>
+    <w:lsdException w:name="footnote reference" w:semiHidden="1" w:unhideWhenUsed="1"/>
+    <w:lsdException w:name="annotation reference" w:semiHidden="1" w:unhideWhenUsed="1"/>
+    <w:lsdException w:name="line number" w:semiHidden="1" w:unhideWhenUsed="1"/>
+    <w:lsdException w:name="page number" w:semiHidden="1" w:unhideWhenUsed="1"/>
+    <w:lsdException w:name="endnote reference" w:semiHidden="1" w:unhideWhenUsed="1"/>
+    <w:lsdException w:name="endnote text" w:semiHidden="1" w:unhideWhenUsed="1"/>
+    <w:lsdException w:name="table of authorities" w:semiHidden="1" w:unhideWhenUsed="1"/>
+    <w:lsdException w:name="macro" w:semiHidden="1" w:unhideWhenUsed="1"/>
+    <w:lsdException w:name="toa heading" w:semiHidden="1" w:unhideWhenUsed="1"/>
+    <w:lsdException w:name="List" w:semiHidden="1" w:unhideWhenUsed="1"/>
+    <w:lsdException w:name="List Bullet" w:semiHidden="1" w:unhideWhenUsed="1"/>
+    <w:lsdException w:name="List Number" w:semiHidden="1" w:unhideWhenUsed="1"/>
+    <w:lsdException w:name="List 2" w:semiHidden="1" w:unhideWhenUsed="1"/>
+    <w:lsdException w:name="List 3" w:semiHidden="1" w:unhideWhenUsed="1"/>
+    <w:lsdException w:name="List 4" w:semiHidden="1" w:unhideWhenUsed="1"/>
+    <w:lsdException w:name="List 5" w:semiHidden="1" w:unhideWhenUsed="1"/>
+    <w:lsdException w:name="List Bullet 2" w:semiHidden="1" w:unhideWhenUsed="1"/>
+    <w:lsdException w:name="List Bullet 3" w:semiHidden="1" w:unhideWhenUsed="1"/>
+    <w:lsdException w:name="List Bullet 4" w:semiHidden="1" w:unhideWhenUsed="1"/>
+    <w:lsdException w:name="List Bullet 5" w:semiHidden="1" w:unhideWhenUsed="1"/>
+    <w:lsdException w:name="List Number 2" w:semiHidden="1" w:unhideWhenUsed="1"/>
+    <w:lsdException w:name="List Number 3" w:semiHidden="1" w:unhideWhenUsed="1"/>
+    <w:lsdException w:name="List Number 4" w:semiHidden="1" w:unhideWhenUsed="1"/>
+    <w:lsdException w:name="List Number 5" w:semiHidden="1" w:unhideWhenUsed="1"/>
+    <w:lsdException w:name="Title" w:uiPriority="0" w:qFormat="1"/>
+    <w:lsdException w:name="Closing" w:semiHidden="1" w:unhideWhenUsed="1"/>
+    <w:lsdException w:name="Signature" w:semiHidden="1" w:unhideWhenUsed="1"/>
+    <w:lsdException w:name="Default Paragraph Font" w:semiHidden="1" w:uiPriority="1" w:unhideWhenUsed="1"/>
+    <w:lsdException w:name="Body Text" w:semiHidden="1" w:unhideWhenUsed="1"/>
+    <w:lsdException w:name="Body Text Indent" w:semiHidden="1" w:unhideWhenUsed="1"/>
+    <w:lsdException w:name="List Continue" w:semiHidden="1" w:unhideWhenUsed="1"/>
+    <w:lsdException w:name="List Continue 2" w:semiHidden="1" w:unhideWhenUsed="1"/>
+    <w:lsdException w:name="List Continue 3" w:semiHidden="1" w:unhideWhenUsed="1"/>
+    <w:lsdException w:name="List Continue 4" w:semiHidden="1" w:unhideWhenUsed="1"/>
+    <w:lsdException w:name="List Continue 5" w:semiHidden="1" w:unhideWhenUsed="1"/>
+    <w:lsdException w:name="Message Header" w:semiHidden="1" w:unhideWhenUsed="1"/>
+    <w:lsdException w:name="Subtitle" w:uiPriority="11" w:qFormat="1"/>
+    <w:lsdException w:name="Salutation" w:semiHidden="1" w:unhideWhenUsed="1"/>
+    <w:lsdException w:name="Date" w:semiHidden="1" w:unhideWhenUsed="1"/>
+    <w:lsdException w:name="Body Text First Indent" w:semiHidden="1" w:unhideWhenUsed="1"/>
+    <w:lsdException w:name="Body Text First Indent 2" w:semiHidden="1" w:unhideWhenUsed="1"/>
+    <w:lsdException w:name="Note Heading" w:semiHidden="1" w:unhideWhenUsed="1"/>
+    <w:lsdException w:name="Body Text 2" w:semiHidden="1" w:uiPriority="0" w:unhideWhenUsed="1"/>
+    <w:lsdException w:name="Body Text 3" w:semiHidden="1" w:unhideWhenUsed="1"/>
+    <w:lsdException w:name="Body Text Indent 2" w:semiHidden="1" w:unhideWhenUsed="1"/>
+    <w:lsdException w:name="Body Text Indent 3" w:semiHidden="1" w:unhideWhenUsed="1"/>
+    <w:lsdException w:name="Block Text" w:semiHidden="1" w:unhideWhenUsed="1"/>
+    <w:lsdException w:name="Hyperlink" w:semiHidden="1" w:uiPriority="0" w:unhideWhenUsed="1"/>
+    <w:lsdException w:name="FollowedHyperlink" w:semiHidden="1" w:unhideWhenUsed="1"/>
+    <w:lsdException w:name="Strong" w:uiPriority="22" w:qFormat="1"/>
+    <w:lsdException w:name="Emphasis" w:uiPriority="20" w:qFormat="1"/>
+    <w:lsdException w:name="Document Map" w:semiHidden="1" w:unhideWhenUsed="1"/>
+    <w:lsdException w:name="Plain Text" w:semiHidden="1" w:unhideWhenUsed="1"/>
+    <w:lsdException w:name="E-mail Signature" w:semiHidden="1" w:unhideWhenUsed="1"/>
+    <w:lsdException w:name="HTML Top of Form" w:semiHidden="1" w:unhideWhenUsed="1"/>
+    <w:lsdException w:name="HTML Bottom of Form" w:semiHidden="1" w:unhideWhenUsed="1"/>
+    <w:lsdException w:name="Normal (Web)" w:semiHidden="1" w:unhideWhenUsed="1"/>
+    <w:lsdException w:name="HTML Acronym" w:semiHidden="1" w:unhideWhenUsed="1"/>
+    <w:lsdException w:name="HTML Address" w:semiHidden="1" w:unhideWhenUsed="1"/>
+    <w:lsdException w:name="HTML Cite" w:semiHidden="1" w:unhideWhenUsed="1"/>
+    <w:lsdException w:name="HTML Code" w:semiHidden="1" w:unhideWhenUsed="1"/>
+    <w:lsdException w:name="HTML Definition" w:semiHidden="1" w:unhideWhenUsed="1"/>
+    <w:lsdException w:name="HTML Keyboard" w:semiHidden="1" w:unhideWhenUsed="1"/>
+    <w:lsdException w:name="HTML Preformatted" w:semiHidden="1" w:unhideWhenUsed="1"/>
+    <w:lsdException w:name="HTML Sample" w:semiHidden="1" w:unhideWhenUsed="1"/>
+    <w:lsdException w:name="HTML Typewriter" w:semiHidden="1" w:unhideWhenUsed="1"/>
+    <w:lsdException w:name="HTML Variable" w:semiHidden="1" w:unhideWhenUsed="1"/>
+    <w:lsdException w:name="Normal Table" w:semiHidden="1" w:unhideWhenUsed="1"/>
+    <w:lsdException w:name="annotation subject" w:semiHidden="1" w:unhideWhenUsed="1"/>
+    <w:lsdException w:name="No List" w:semiHidden="1" w:unhideWhenUsed="1"/>
+    <w:lsdException w:name="Outline List 1" w:semiHidden="1" w:unhideWhenUsed="1"/>
+    <w:lsdException w:name="Outline List 2" w:semiHidden="1" w:unhideWhenUsed="1"/>
+    <w:lsdException w:name="Outline List 3" w:semiHidden="1" w:unhideWhenUsed="1"/>
+    <w:lsdException w:name="Table Simple 1" w:semiHidden="1" w:unhideWhenUsed="1"/>
+    <w:lsdException w:name="Table Simple 2" w:semiHidden="1" w:unhideWhenUsed="1"/>
+    <w:lsdException w:name="Table Simple 3" w:semiHidden="1" w:unhideWhenUsed="1"/>
+    <w:lsdException w:name="Table Classic 1" w:semiHidden="1" w:unhideWhenUsed="1"/>
+    <w:lsdException w:name="Table Classic 2" w:semiHidden="1" w:unhideWhenUsed="1"/>
+    <w:lsdException w:name="Table Classic 3" w:semiHidden="1" w:unhideWhenUsed="1"/>
+    <w:lsdException w:name="Table Classic 4" w:semiHidden="1" w:unhideWhenUsed="1"/>
+    <w:lsdException w:name="Table Colorful 1" w:semiHidden="1" w:unhideWhenUsed="1"/>
+    <w:lsdException w:name="Table Colorful 2" w:semiHidden="1" w:unhideWhenUsed="1"/>
+    <w:lsdException w:name="Table Colorful 3" w:semiHidden="1" w:unhideWhenUsed="1"/>
+    <w:lsdException w:name="Table Columns 1" w:semiHidden="1" w:unhideWhenUsed="1"/>
+    <w:lsdException w:name="Table Columns 2" w:semiHidden="1" w:unhideWhenUsed="1"/>
+    <w:lsdException w:name="Table Columns 3" w:semiHidden="1" w:unhideWhenUsed="1"/>
+    <w:lsdException w:name="Table Columns 4" w:semiHidden="1" w:unhideWhenUsed="1"/>
+    <w:lsdException w:name="Table Columns 5" w:semiHidden="1" w:unhideWhenUsed="1"/>
+    <w:lsdException w:name="Table Grid 1" w:semiHidden="1" w:unhideWhenUsed="1"/>
+    <w:lsdException w:name="Table Grid 2" w:semiHidden="1" w:unhideWhenUsed="1"/>
+    <w:lsdException w:name="Table Grid 3" w:semiHidden="1" w:unhideWhenUsed="1"/>
+    <w:lsdException w:name="Table Grid 4" w:semiHidden="1" w:unhideWhenUsed="1"/>
+    <w:lsdException w:name="Table Grid 5" w:semiHidden="1" w:unhideWhenUsed="1"/>
+    <w:lsdException w:name="Table Grid 6" w:semiHidden="1" w:unhideWhenUsed="1"/>
+    <w:lsdException w:name="Table Grid 7" w:semiHidden="1" w:unhideWhenUsed="1"/>
+    <w:lsdException w:name="Table Grid 8" w:semiHidden="1" w:unhideWhenUsed="1"/>
+    <w:lsdException w:name="Table List 1" w:semiHidden="1" w:unhideWhenUsed="1"/>
+    <w:lsdException w:name="Table List 2" w:semiHidden="1" w:unhideWhenUsed="1"/>
+    <w:lsdException w:name="Table List 3" w:semiHidden="1" w:unhideWhenUsed="1"/>
+    <w:lsdException w:name="Table List 4" w:semiHidden="1" w:unhideWhenUsed="1"/>
+    <w:lsdException w:name="Table List 5" w:semiHidden="1" w:unhideWhenUsed="1"/>
+    <w:lsdException w:name="Table List 6" w:semiHidden="1" w:unhideWhenUsed="1"/>
+    <w:lsdException w:name="Table List 7" w:semiHidden="1" w:unhideWhenUsed="1"/>
+    <w:lsdException w:name="Table List 8" w:semiHidden="1" w:unhideWhenUsed="1"/>
+    <w:lsdException w:name="Table 3D effects 1" w:semiHidden="1" w:unhideWhenUsed="1"/>
+    <w:lsdException w:name="Table 3D effects 2" w:semiHidden="1" w:unhideWhenUsed="1"/>
+    <w:lsdException w:name="Table 3D effects 3" w:semiHidden="1" w:unhideWhenUsed="1"/>
+    <w:lsdException w:name="Table Contemporary" w:semiHidden="1" w:unhideWhenUsed="1"/>
+    <w:lsdException w:name="Table Elegant" w:semiHidden="1" w:unhideWhenUsed="1"/>
+    <w:lsdException w:name="Table Professional" w:semiHidden="1" w:unhideWhenUsed="1"/>
+    <w:lsdException w:name="Table Subtle 1" w:semiHidden="1" w:unhideWhenUsed="1"/>
+    <w:lsdException w:name="Table Subtle 2" w:semiHidden="1" w:unhideWhenUsed="1"/>
+    <w:lsdException w:name="Table Web 1" w:semiHidden="1" w:unhideWhenUsed="1"/>
+    <w:lsdException w:name="Table Web 2" w:semiHidden="1" w:unhideWhenUsed="1"/>
+    <w:lsdException w:name="Table Web 3" w:semiHidden="1" w:unhideWhenUsed="1"/>
+    <w:lsdException w:name="Balloon Text" w:semiHidden="1" w:unhideWhenUsed="1"/>
+    <w:lsdException w:name="Table Grid" w:uiPriority="59"/>
+    <w:lsdException w:name="Table Theme" w:semiHidden="1" w:unhideWhenUsed="1"/>
+    <w:lsdException w:name="Placeholder Text" w:semiHidden="1"/>
+    <w:lsdException w:name="No Spacing" w:uiPriority="1" w:qFormat="1"/>
+    <w:lsdException w:name="Light Shading" w:uiPriority="60"/>
+    <w:lsdException w:name="Light List" w:uiPriority="61"/>
+    <w:lsdException w:name="Light Grid" w:uiPriority="62"/>
+    <w:lsdException w:name="Medium Shading 1" w:uiPriority="63"/>
+    <w:lsdException w:name="Medium Shading 2" w:uiPriority="64"/>
+    <w:lsdException w:name="Medium List 1" w:uiPriority="65"/>
+    <w:lsdException w:name="Medium List 2" w:uiPriority="66"/>
+    <w:lsdException w:name="Medium Grid 1" w:uiPriority="67"/>
+    <w:lsdException w:name="Medium Grid 2" w:uiPriority="68"/>
+    <w:lsdException w:name="Medium Grid 3" w:uiPriority="69"/>
+    <w:lsdException w:name="Dark List" w:uiPriority="70"/>
+    <w:lsdException w:name="Colorful Shading" w:uiPriority="71"/>
+    <w:lsdException w:name="Colorful List" w:uiPriority="72"/>
+    <w:lsdException w:name="Colorful Grid" w:uiPriority="73"/>
+    <w:lsdException w:name="Light Shading Accent 1" w:uiPriority="60"/>
+    <w:lsdException w:name="Light List Accent 1" w:uiPriority="61"/>
+    <w:lsdException w:name="Light Grid Accent 1" w:uiPriority="62"/>
+    <w:lsdException w:name="Medium Shading 1 Accent 1" w:uiPriority="63"/>
+    <w:lsdException w:name="Medium Shading 2 Accent 1" w:uiPriority="64"/>
+    <w:lsdException w:name="Medium List 1 Accent 1" w:uiPriority="65"/>
+    <w:lsdException w:name="Revision" w:semiHidden="1"/>
+    <w:lsdException w:name="List Paragraph" w:uiPriority="34" w:qFormat="1"/>
+    <w:lsdException w:name="Quote" w:uiPriority="29" w:qFormat="1"/>
+    <w:lsdException w:name="Intense Quote" w:uiPriority="30" w:qFormat="1"/>
+    <w:lsdException w:name="Medium List 2 Accent 1" w:uiPriority="66"/>
+    <w:lsdException w:name="Medium Grid 1 Accent 1" w:uiPriority="67"/>
+    <w:lsdException w:name="Medium Grid 2 Accent 1" w:uiPriority="68"/>
+    <w:lsdException w:name="Medium Grid 3 Accent 1" w:uiPriority="69"/>
+    <w:lsdException w:name="Dark List Accent 1" w:uiPriority="70"/>
+    <w:lsdException w:name="Colorful Shading Accent 1" w:uiPriority="71"/>
+    <w:lsdException w:name="Colorful List Accent 1" w:uiPriority="72"/>
+    <w:lsdException w:name="Colorful Grid Accent 1" w:uiPriority="73"/>
+    <w:lsdException w:name="Light Shading Accent 2" w:uiPriority="60"/>
+    <w:lsdException w:name="Light List Accent 2" w:uiPriority="61"/>
+    <w:lsdException w:name="Light Grid Accent 2" w:uiPriority="62"/>
+    <w:lsdException w:name="Medium Shading 1 Accent 2" w:uiPriority="63"/>
+    <w:lsdException w:name="Medium Shading 2 Accent 2" w:uiPriority="64"/>
+    <w:lsdException w:name="Medium List 1 Accent 2" w:uiPriority="65"/>
+    <w:lsdException w:name="Medium List 2 Accent 2" w:uiPriority="66"/>
+    <w:lsdException w:name="Medium Grid 1 Accent 2" w:uiPriority="67"/>
+    <w:lsdException w:name="Medium Grid 2 Accent 2" w:uiPriority="68"/>
+    <w:lsdException w:name="Medium Grid 3 Accent 2" w:uiPriority="69"/>
+    <w:lsdException w:name="Dark List Accent 2" w:uiPriority="70"/>
+    <w:lsdException w:name="Colorful Shading Accent 2" w:uiPriority="71"/>
+    <w:lsdException w:name="Colorful List Accent 2" w:uiPriority="72"/>
+    <w:lsdException w:name="Colorful Grid Accent 2" w:uiPriority="73"/>
+    <w:lsdException w:name="Light Shading Accent 3" w:uiPriority="60"/>
+    <w:lsdException w:name="Light List Accent 3" w:uiPriority="61"/>
+    <w:lsdException w:name="Light Grid Accent 3" w:uiPriority="62"/>
+    <w:lsdException w:name="Medium Shading 1 Accent 3" w:uiPriority="63"/>
+    <w:lsdException w:name="Medium Shading 2 Accent 3" w:uiPriority="64"/>
+    <w:lsdException w:name="Medium List 1 Accent 3" w:uiPriority="65"/>
+    <w:lsdException w:name="Medium List 2 Accent 3" w:uiPriority="66"/>
+    <w:lsdException w:name="Medium Grid 1 Accent 3" w:uiPriority="67"/>
+    <w:lsdException w:name="Medium Grid 2 Accent 3" w:uiPriority="68"/>
+    <w:lsdException w:name="Medium Grid 3 Accent 3" w:uiPriority="69"/>
+    <w:lsdException w:name="Dark List Accent 3" w:uiPriority="70"/>
+    <w:lsdException w:name="Colorful Shading Accent 3" w:uiPriority="71"/>
+    <w:lsdException w:name="Colorful List Accent 3" w:uiPriority="72"/>
+    <w:lsdException w:name="Colorful Grid Accent 3" w:uiPriority="73"/>
+    <w:lsdException w:name="Light Shading Accent 4" w:uiPriority="60"/>
+    <w:lsdException w:name="Light List Accent 4" w:uiPriority="61"/>
+    <w:lsdException w:name="Light Grid Accent 4" w:uiPriority="62"/>
+    <w:lsdException w:name="Medium Shading 1 Accent 4" w:uiPriority="63"/>
+    <w:lsdException w:name="Medium Shading 2 Accent 4" w:uiPriority="64"/>
+    <w:lsdException w:name="Medium List 1 Accent 4" w:uiPriority="65"/>
+    <w:lsdException w:name="Medium List 2 Accent 4" w:uiPriority="66"/>
+    <w:lsdException w:name="Medium Grid 1 Accent 4" w:uiPriority="67"/>
+    <w:lsdException w:name="Medium Grid 2 Accent 4" w:uiPriority="68"/>
+    <w:lsdException w:name="Medium Grid 3 Accent 4" w:uiPriority="69"/>
+    <w:lsdException w:name="Dark List Accent 4" w:uiPriority="70"/>
+    <w:lsdException w:name="Colorful Shading Accent 4" w:uiPriority="71"/>
+    <w:lsdException w:name="Colorful List Accent 4" w:uiPriority="72"/>
+    <w:lsdException w:name="Colorful Grid Accent 4" w:uiPriority="73"/>
+    <w:lsdException w:name="Light Shading Accent 5" w:uiPriority="60"/>
+    <w:lsdException w:name="Light List Accent 5" w:uiPriority="61"/>
+    <w:lsdException w:name="Light Grid Accent 5" w:uiPriority="62"/>
+    <w:lsdException w:name="Medium Shading 1 Accent 5" w:uiPriority="63"/>
+    <w:lsdException w:name="Medium Shading 2 Accent 5" w:uiPriority="64"/>
+    <w:lsdException w:name="Medium List 1 Accent 5" w:uiPriority="65"/>
+    <w:lsdException w:name="Medium List 2 Accent 5" w:uiPriority="66"/>
+    <w:lsdException w:name="Medium Grid 1 Accent 5" w:uiPriority="67"/>
+    <w:lsdException w:name="Medium Grid 2 Accent 5" w:uiPriority="68"/>
+    <w:lsdException w:name="Medium Grid 3 Accent 5" w:uiPriority="69"/>
+    <w:lsdException w:name="Dark List Accent 5" w:uiPriority="70"/>
+    <w:lsdException w:name="Colorful Shading Accent 5" w:uiPriority="71"/>
+    <w:lsdException w:name="Colorful List Accent 5" w:uiPriority="72"/>
+    <w:lsdException w:name="Colorful Grid Accent 5" w:uiPriority="73"/>
+    <w:lsdException w:name="Light Shading Accent 6" w:uiPriority="60"/>
+    <w:lsdException w:name="Light List Accent 6" w:uiPriority="61"/>
+    <w:lsdException w:name="Light Grid Accent 6" w:uiPriority="62"/>
+    <w:lsdException w:name="Medium Shading 1 Accent 6" w:uiPriority="63"/>
+    <w:lsdException w:name="Medium Shading 2 Accent 6" w:uiPriority="64"/>
+    <w:lsdException w:name="Medium List 1 Accent 6" w:uiPriority="65"/>
+    <w:lsdException w:name="Medium List 2 Accent 6" w:uiPriority="66"/>
+    <w:lsdException w:name="Medium Grid 1 Accent 6" w:uiPriority="67"/>
+    <w:lsdException w:name="Medium Grid 2 Accent 6" w:uiPriority="68"/>
+    <w:lsdException w:name="Medium Grid 3 Accent 6" w:uiPriority="69"/>
+    <w:lsdException w:name="Dark List Accent 6" w:uiPriority="70"/>
+    <w:lsdException w:name="Colorful Shading Accent 6" w:uiPriority="71"/>
+    <w:lsdException w:name="Colorful List Accent 6" w:uiPriority="72"/>
+    <w:lsdException w:name="Colorful Grid Accent 6" w:uiPriority="73"/>
+    <w:lsdException w:name="Subtle Emphasis" w:uiPriority="19" w:qFormat="1"/>
+    <w:lsdException w:name="Intense Emphasis" w:uiPriority="21" w:qFormat="1"/>
+    <w:lsdException w:name="Subtle Reference" w:uiPriority="31" w:qFormat="1"/>
+    <w:lsdException w:name="Intense Reference" w:uiPriority="32" w:qFormat="1"/>
+    <w:lsdException w:name="Book Title" w:uiPriority="33" w:qFormat="1"/>
+    <w:lsdException w:name="Bibliography" w:semiHidden="1" w:uiPriority="37" w:unhideWhenUsed="1"/>
+    <w:lsdException w:name="TOC Heading" w:semiHidden="1" w:uiPriority="39" w:unhideWhenUsed="1" w:qFormat="1"/>
+    <w:lsdException w:name="Plain Table 1" w:uiPriority="41"/>
+    <w:lsdException w:name="Plain Table 2" w:uiPriority="42"/>
+    <w:lsdException w:name="Plain Table 3" w:uiPriority="43"/>
+    <w:lsdException w:name="Plain Table 4" w:uiPriority="44"/>
+    <w:lsdException w:name="Plain Table 5" w:uiPriority="45"/>
+    <w:lsdException w:name="Grid Table Light" w:uiPriority="40"/>
+    <w:lsdException w:name="Grid Table 1 Light" w:uiPriority="46"/>
+    <w:lsdException w:name="Grid Table 2" w:uiPriority="47"/>
+    <w:lsdException w:name="Grid Table 3" w:uiPriority="48"/>
+    <w:lsdException w:name="Grid Table 4" w:uiPriority="49"/>
+    <w:lsdException w:name="Grid Table 5 Dark" w:uiPriority="50"/>
+    <w:lsdException w:name="Grid Table 6 Colorful" w:uiPriority="51"/>
+    <w:lsdException w:name="Grid Table 7 Colorful" w:uiPriority="52"/>
+    <w:lsdException w:name="Grid Table 1 Light Accent 1" w:uiPriority="46"/>
+    <w:lsdException w:name="Grid Table 2 Accent 1" w:uiPriority="47"/>
+    <w:lsdException w:name="Grid Table 3 Accent 1" w:uiPriority="48"/>
+    <w:lsdException w:name="Grid Table 4 Accent 1" w:uiPriority="49"/>
+    <w:lsdException w:name="Grid Table 5 Dark Accent 1" w:uiPriority="50"/>
+    <w:lsdException w:name="Grid Table 6 Colorful Accent 1" w:uiPriority="51"/>
+    <w:lsdException w:name="Grid Table 7 Colorful Accent 1" w:uiPriority="52"/>
+    <w:lsdException w:name="Grid Table 1 Light Accent 2" w:uiPriority="46"/>
+    <w:lsdException w:name="Grid Table 2 Accent 2" w:uiPriority="47"/>
+    <w:lsdException w:name="Grid Table 3 Accent 2" w:uiPriority="48"/>
+    <w:lsdException w:name="Grid Table 4 Accent 2" w:uiPriority="49"/>
+    <w:lsdException w:name="Grid Table 5 Dark Accent 2" w:uiPriority="50"/>
+    <w:lsdException w:name="Grid Table 6 Colorful Accent 2" w:uiPriority="51"/>
+    <w:lsdException w:name="Grid Table 7 Colorful Accent 2" w:uiPriority="52"/>
+    <w:lsdException w:name="Grid Table 1 Light Accent 3" w:uiPriority="46"/>
+    <w:lsdException w:name="Grid Table 2 Accent 3" w:uiPriority="47"/>
+    <w:lsdException w:name="Grid Table 3 Accent 3" w:uiPriority="48"/>
+    <w:lsdException w:name="Grid Table 4 Accent 3" w:uiPriority="49"/>
+    <w:lsdException w:name="Grid Table 5 Dark Accent 3" w:uiPriority="50"/>
+    <w:lsdException w:name="Grid Table 6 Colorful Accent 3" w:uiPriority="51"/>
+    <w:lsdException w:name="Grid Table 7 Colorful Accent 3" w:uiPriority="52"/>
+    <w:lsdException w:name="Grid Table 1 Light Accent 4" w:uiPriority="46"/>
+    <w:lsdException w:name="Grid Table 2 Accent 4" w:uiPriority="47"/>
+    <w:lsdException w:name="Grid Table 3 Accent 4" w:uiPriority="48"/>
+    <w:lsdException w:name="Grid Table 4 Accent 4" w:uiPriority="49"/>
+    <w:lsdException w:name="Grid Table 5 Dark Accent 4" w:uiPriority="50"/>
+    <w:lsdException w:name="Grid Table 6 Colorful Accent 4" w:uiPriority="51"/>
+    <w:lsdException w:name="Grid Table 7 Colorful Accent 4" w:uiPriority="52"/>
+    <w:lsdException w:name="Grid Table 1 Light Accent 5" w:uiPriority="46"/>
+    <w:lsdException w:name="Grid Table 2 Accent 5" w:uiPriority="47"/>
+    <w:lsdException w:name="Grid Table 3 Accent 5" w:uiPriority="48"/>
+    <w:lsdException w:name="Grid Table 4 Accent 5" w:uiPriority="49"/>
+    <w:lsdException w:name="Grid Table 5 Dark Accent 5" w:uiPriority="50"/>
+    <w:lsdException w:name="Grid Table 6 Colorful Accent 5" w:uiPriority="51"/>
+    <w:lsdException w:name="Grid Table 7 Colorful Accent 5" w:uiPriority="52"/>
+    <w:lsdException w:name="Grid Table 1 Light Accent 6" w:uiPriority="46"/>
+    <w:lsdException w:name="Grid Table 2 Accent 6" w:uiPriority="47"/>
+    <w:lsdException w:name="Grid Table 3 Accent 6" w:uiPriority="48"/>
+    <w:lsdException w:name="Grid Table 4 Accent 6" w:uiPriority="49"/>
+    <w:lsdException w:name="Grid Table 5 Dark Accent 6" w:uiPriority="50"/>
+    <w:lsdException w:name="Grid Table 6 Colorful Accent 6" w:uiPriority="51"/>
+    <w:lsdException w:name="Grid Table 7 Colorful Accent 6" w:uiPriority="52"/>
+    <w:lsdException w:name="List Table 1 Light" w:uiPriority="46"/>
+    <w:lsdException w:name="List Table 2" w:uiPriority="47"/>
+    <w:lsdException w:name="List Table 3" w:uiPriority="48"/>
+    <w:lsdException w:name="List Table 4" w:uiPriority="49"/>
+    <w:lsdException w:name="List Table 5 Dark" w:uiPriority="50"/>
+    <w:lsdException w:name="List Table 6 Colorful" w:uiPriority="51"/>
+    <w:lsdException w:name="List Table 7 Colorful" w:uiPriority="52"/>
+    <w:lsdException w:name="List Table 1 Light Accent 1" w:uiPriority="46"/>
+    <w:lsdException w:name="List Table 2 Accent 1" w:uiPriority="47"/>
+    <w:lsdException w:name="List Table 3 Accent 1" w:uiPriority="48"/>
+    <w:lsdException w:name="List Table 4 Accent 1" w:uiPriority="49"/>
+    <w:lsdException w:name="List Table 5 Dark Accent 1" w:uiPriority="50"/>
+    <w:lsdException w:name="List Table 6 Colorful Accent 1" w:uiPriority="51"/>
+    <w:lsdException w:name="List Table 7 Colorful Accent 1" w:uiPriority="52"/>
+    <w:lsdException w:name="List Table 1 Light Accent 2" w:uiPriority="46"/>
+    <w:lsdException w:name="List Table 2 Accent 2" w:uiPriority="47"/>
+    <w:lsdException w:name="List Table 3 Accent 2" w:uiPriority="48"/>
+    <w:lsdException w:name="List Table 4 Accent 2" w:uiPriority="49"/>
+    <w:lsdException w:name="List Table 5 Dark Accent 2" w:uiPriority="50"/>
+    <w:lsdException w:name="List Table 6 Colorful Accent 2" w:uiPriority="51"/>
+    <w:lsdException w:name="List Table 7 Colorful Accent 2" w:uiPriority="52"/>
+    <w:lsdException w:name="List Table 1 Light Accent 3" w:uiPriority="46"/>
+    <w:lsdException w:name="List Table 2 Accent 3" w:uiPriority="47"/>
+    <w:lsdException w:name="List Table 3 Accent 3" w:uiPriority="48"/>
+    <w:lsdException w:name="List Table 4 Accent 3" w:uiPriority="49"/>
+    <w:lsdException w:name="List Table 5 Dark Accent 3" w:uiPriority="50"/>
+    <w:lsdException w:name="List Table 6 Colorful Accent 3" w:uiPriority="51"/>
+    <w:lsdException w:name="List Table 7 Colorful Accent 3" w:uiPriority="52"/>
+    <w:lsdException w:name="List Table 1 Light Accent 4" w:uiPriority="46"/>
+    <w:lsdException w:name="List Table 2 Accent 4" w:uiPriority="47"/>
+    <w:lsdException w:name="List Table 3 Accent 4" w:uiPriority="48"/>
+    <w:lsdException w:name="List Table 4 Accent 4" w:uiPriority="49"/>
+    <w:lsdException w:name="List Table 5 Dark Accent 4" w:uiPriority="50"/>
+    <w:lsdException w:name="List Table 6 Colorful Accent 4" w:uiPriority="51"/>
+    <w:lsdException w:name="List Table 7 Colorful Accent 4" w:uiPriority="52"/>
+    <w:lsdException w:name="List Table 1 Light Accent 5" w:uiPriority="46"/>
+    <w:lsdException w:name="List Table 2 Accent 5" w:uiPriority="47"/>
+    <w:lsdException w:name="List Table 3 Accent 5" w:uiPriority="48"/>
+    <w:lsdException w:name="List Table 4 Accent 5" w:uiPriority="49"/>
+    <w:lsdException w:name="List Table 5 Dark Accent 5" w:uiPriority="50"/>
+    <w:lsdException w:name="List Table 6 Colorful Accent 5" w:uiPriority="51"/>
+    <w:lsdException w:name="List Table 7 Colorful Accent 5" w:uiPriority="52"/>
+    <w:lsdException w:name="List Table 1 Light Accent 6" w:uiPriority="46"/>
+    <w:lsdException w:name="List Table 2 Accent 6" w:uiPriority="47"/>
+    <w:lsdException w:name="List Table 3 Accent 6" w:uiPriority="48"/>
+    <w:lsdException w:name="List Table 4 Accent 6" w:uiPriority="49"/>
+    <w:lsdException w:name="List Table 5 Dark Accent 6" w:uiPriority="50"/>
+    <w:lsdException w:name="List Table 6 Colorful Accent 6" w:uiPriority="51"/>
+    <w:lsdException w:name="List Table 7 Colorful Accent 6" w:uiPriority="52"/>
   </w:latentStyles>
   <w:style w:type="paragraph" w:default="1" w:styleId="Normal">
     <w:name w:val="Normal"/>
@@ -14807,196 +15110,6 @@
 </w:styles>
 </file>
 
-<file path=word/stylesWithEffects.xml><?xml version="1.0" encoding="utf-8"?>
-<w:styles xmlns:wpc="http://schemas.microsoft.com/office/word/2010/wordprocessingCanvas" xmlns:mc="http://schemas.openxmlformats.org/markup-compatibility/2006" xmlns:o="urn:schemas-microsoft-com:office:office" xmlns:r="http://schemas.openxmlformats.org/officeDocument/2006/relationships" xmlns:m="http://schemas.openxmlformats.org/officeDocument/2006/math" xmlns:v="urn:schemas-microsoft-com:vml" xmlns:wp14="http://schemas.microsoft.com/office/word/2010/wordprocessingDrawing" xmlns:wp="http://schemas.openxmlformats.org/drawingml/2006/wordprocessingDrawing" xmlns:w10="urn:schemas-microsoft-com:office:word" xmlns:w="http://schemas.openxmlformats.org/wordprocessingml/2006/main" xmlns:w14="http://schemas.microsoft.com/office/word/2010/wordml" xmlns:wpg="http://schemas.microsoft.com/office/word/2010/wordprocessingGroup" xmlns:wpi="http://schemas.microsoft.com/office/word/2010/wordprocessingInk" xmlns:wne="http://schemas.microsoft.com/office/word/2006/wordml" xmlns:wps="http://schemas.microsoft.com/office/word/2010/wordprocessingShape" mc:Ignorable="w14 wp14">
-  <w:docDefaults>
-    <w:rPrDefault>
-      <w:rPr>
-        <w:rFonts w:asciiTheme="minorHAnsi" w:eastAsiaTheme="minorEastAsia" w:hAnsiTheme="minorHAnsi" w:cstheme="minorBidi"/>
-        <w:sz w:val="22"/>
-        <w:szCs w:val="22"/>
-        <w:lang w:val="en-US" w:eastAsia="en-US" w:bidi="ar-SA"/>
-      </w:rPr>
-    </w:rPrDefault>
-    <w:pPrDefault>
-      <w:pPr>
-        <w:spacing w:after="200" w:line="276" w:lineRule="auto"/>
-      </w:pPr>
-    </w:pPrDefault>
-  </w:docDefaults>
-  <w:latentStyles w:defLockedState="0" w:defUIPriority="99" w:defSemiHidden="1" w:defUnhideWhenUsed="1" w:defQFormat="0" w:count="267">
-    <w:lsdException w:name="Normal" w:semiHidden="0" w:uiPriority="0" w:unhideWhenUsed="0" w:qFormat="1"/>
-    <w:lsdException w:name="heading 1" w:semiHidden="0" w:uiPriority="9" w:unhideWhenUsed="0" w:qFormat="1"/>
-    <w:lsdException w:name="heading 2" w:uiPriority="9" w:qFormat="1"/>
-    <w:lsdException w:name="heading 3" w:uiPriority="9" w:qFormat="1"/>
-    <w:lsdException w:name="heading 4" w:uiPriority="9" w:qFormat="1"/>
-    <w:lsdException w:name="heading 5" w:uiPriority="9" w:qFormat="1"/>
-    <w:lsdException w:name="heading 6" w:uiPriority="9" w:qFormat="1"/>
-    <w:lsdException w:name="heading 7" w:uiPriority="9" w:qFormat="1"/>
-    <w:lsdException w:name="heading 8" w:uiPriority="9" w:qFormat="1"/>
-    <w:lsdException w:name="heading 9" w:uiPriority="9" w:qFormat="1"/>
-    <w:lsdException w:name="toc 1" w:uiPriority="39"/>
-    <w:lsdException w:name="toc 2" w:uiPriority="39"/>
-    <w:lsdException w:name="toc 3" w:uiPriority="39"/>
-    <w:lsdException w:name="toc 4" w:uiPriority="39"/>
-    <w:lsdException w:name="toc 5" w:uiPriority="39"/>
-    <w:lsdException w:name="toc 6" w:uiPriority="39"/>
-    <w:lsdException w:name="toc 7" w:uiPriority="39"/>
-    <w:lsdException w:name="toc 8" w:uiPriority="39"/>
-    <w:lsdException w:name="toc 9" w:uiPriority="39"/>
-    <w:lsdException w:name="caption" w:uiPriority="35" w:qFormat="1"/>
-    <w:lsdException w:name="Title" w:semiHidden="0" w:uiPriority="10" w:unhideWhenUsed="0" w:qFormat="1"/>
-    <w:lsdException w:name="Default Paragraph Font" w:uiPriority="1"/>
-    <w:lsdException w:name="Subtitle" w:semiHidden="0" w:uiPriority="11" w:unhideWhenUsed="0" w:qFormat="1"/>
-    <w:lsdException w:name="Strong" w:semiHidden="0" w:uiPriority="22" w:unhideWhenUsed="0" w:qFormat="1"/>
-    <w:lsdException w:name="Emphasis" w:semiHidden="0" w:uiPriority="20" w:unhideWhenUsed="0" w:qFormat="1"/>
-    <w:lsdException w:name="Table Grid" w:semiHidden="0" w:uiPriority="59" w:unhideWhenUsed="0"/>
-    <w:lsdException w:name="Placeholder Text" w:unhideWhenUsed="0"/>
-    <w:lsdException w:name="No Spacing" w:semiHidden="0" w:uiPriority="1" w:unhideWhenUsed="0" w:qFormat="1"/>
-    <w:lsdException w:name="Light Shading" w:semiHidden="0" w:uiPriority="60" w:unhideWhenUsed="0"/>
-    <w:lsdException w:name="Light List" w:semiHidden="0" w:uiPriority="61" w:unhideWhenUsed="0"/>
-    <w:lsdException w:name="Light Grid" w:semiHidden="0" w:uiPriority="62" w:unhideWhenUsed="0"/>
-    <w:lsdException w:name="Medium Shading 1" w:semiHidden="0" w:uiPriority="63" w:unhideWhenUsed="0"/>
-    <w:lsdException w:name="Medium Shading 2" w:semiHidden="0" w:uiPriority="64" w:unhideWhenUsed="0"/>
-    <w:lsdException w:name="Medium List 1" w:semiHidden="0" w:uiPriority="65" w:unhideWhenUsed="0"/>
-    <w:lsdException w:name="Medium List 2" w:semiHidden="0" w:uiPriority="66" w:unhideWhenUsed="0"/>
-    <w:lsdException w:name="Medium Grid 1" w:semiHidden="0" w:uiPriority="67" w:unhideWhenUsed="0"/>
-    <w:lsdException w:name="Medium Grid 2" w:semiHidden="0" w:uiPriority="68" w:unhideWhenUsed="0"/>
-    <w:lsdException w:name="Medium Grid 3" w:semiHidden="0" w:uiPriority="69" w:unhideWhenUsed="0"/>
-    <w:lsdException w:name="Dark List" w:semiHidden="0" w:uiPriority="70" w:unhideWhenUsed="0"/>
-    <w:lsdException w:name="Colorful Shading" w:semiHidden="0" w:uiPriority="71" w:unhideWhenUsed="0"/>
-    <w:lsdException w:name="Colorful List" w:semiHidden="0" w:uiPriority="72" w:unhideWhenUsed="0"/>
-    <w:lsdException w:name="Colorful Grid" w:semiHidden="0" w:uiPriority="73" w:unhideWhenUsed="0"/>
-    <w:lsdException w:name="Light Shading Accent 1" w:semiHidden="0" w:uiPriority="60" w:unhideWhenUsed="0"/>
-    <w:lsdException w:name="Light List Accent 1" w:semiHidden="0" w:uiPriority="61" w:unhideWhenUsed="0"/>
-    <w:lsdException w:name="Light Grid Accent 1" w:semiHidden="0" w:uiPriority="62" w:unhideWhenUsed="0"/>
-    <w:lsdException w:name="Medium Shading 1 Accent 1" w:semiHidden="0" w:uiPriority="63" w:unhideWhenUsed="0"/>
-    <w:lsdException w:name="Medium Shading 2 Accent 1" w:semiHidden="0" w:uiPriority="64" w:unhideWhenUsed="0"/>
-    <w:lsdException w:name="Medium List 1 Accent 1" w:semiHidden="0" w:uiPriority="65" w:unhideWhenUsed="0"/>
-    <w:lsdException w:name="Revision" w:unhideWhenUsed="0"/>
-    <w:lsdException w:name="List Paragraph" w:semiHidden="0" w:uiPriority="34" w:unhideWhenUsed="0" w:qFormat="1"/>
-    <w:lsdException w:name="Quote" w:semiHidden="0" w:uiPriority="29" w:unhideWhenUsed="0" w:qFormat="1"/>
-    <w:lsdException w:name="Intense Quote" w:semiHidden="0" w:uiPriority="30" w:unhideWhenUsed="0" w:qFormat="1"/>
-    <w:lsdException w:name="Medium List 2 Accent 1" w:semiHidden="0" w:uiPriority="66" w:unhideWhenUsed="0"/>
-    <w:lsdException w:name="Medium Grid 1 Accent 1" w:semiHidden="0" w:uiPriority="67" w:unhideWhenUsed="0"/>
-    <w:lsdException w:name="Medium Grid 2 Accent 1" w:semiHidden="0" w:uiPriority="68" w:unhideWhenUsed="0"/>
-    <w:lsdException w:name="Medium Grid 3 Accent 1" w:semiHidden="0" w:uiPriority="69" w:unhideWhenUsed="0"/>
-    <w:lsdException w:name="Dark List Accent 1" w:semiHidden="0" w:uiPriority="70" w:unhideWhenUsed="0"/>
-    <w:lsdException w:name="Colorful Shading Accent 1" w:semiHidden="0" w:uiPriority="71" w:unhideWhenUsed="0"/>
-    <w:lsdException w:name="Colorful List Accent 1" w:semiHidden="0" w:uiPriority="72" w:unhideWhenUsed="0"/>
-    <w:lsdException w:name="Colorful Grid Accent 1" w:semiHidden="0" w:uiPriority="73" w:unhideWhenUsed="0"/>
-    <w:lsdException w:name="Light Shading Accent 2" w:semiHidden="0" w:uiPriority="60" w:unhideWhenUsed="0"/>
-    <w:lsdException w:name="Light List Accent 2" w:semiHidden="0" w:uiPriority="61" w:unhideWhenUsed="0"/>
-    <w:lsdException w:name="Light Grid Accent 2" w:semiHidden="0" w:uiPriority="62" w:unhideWhenUsed="0"/>
-    <w:lsdException w:name="Medium Shading 1 Accent 2" w:semiHidden="0" w:uiPriority="63" w:unhideWhenUsed="0"/>
-    <w:lsdException w:name="Medium Shading 2 Accent 2" w:semiHidden="0" w:uiPriority="64" w:unhideWhenUsed="0"/>
-    <w:lsdException w:name="Medium List 1 Accent 2" w:semiHidden="0" w:uiPriority="65" w:unhideWhenUsed="0"/>
-    <w:lsdException w:name="Medium List 2 Accent 2" w:semiHidden="0" w:uiPriority="66" w:unhideWhenUsed="0"/>
-    <w:lsdException w:name="Medium Grid 1 Accent 2" w:semiHidden="0" w:uiPriority="67" w:unhideWhenUsed="0"/>
-    <w:lsdException w:name="Medium Grid 2 Accent 2" w:semiHidden="0" w:uiPriority="68" w:unhideWhenUsed="0"/>
-    <w:lsdException w:name="Medium Grid 3 Accent 2" w:semiHidden="0" w:uiPriority="69" w:unhideWhenUsed="0"/>
-    <w:lsdException w:name="Dark List Accent 2" w:semiHidden="0" w:uiPriority="70" w:unhideWhenUsed="0"/>
-    <w:lsdException w:name="Colorful Shading Accent 2" w:semiHidden="0" w:uiPriority="71" w:unhideWhenUsed="0"/>
-    <w:lsdException w:name="Colorful List Accent 2" w:semiHidden="0" w:uiPriority="72" w:unhideWhenUsed="0"/>
-    <w:lsdException w:name="Colorful Grid Accent 2" w:semiHidden="0" w:uiPriority="73" w:unhideWhenUsed="0"/>
-    <w:lsdException w:name="Light Shading Accent 3" w:semiHidden="0" w:uiPriority="60" w:unhideWhenUsed="0"/>
-    <w:lsdException w:name="Light List Accent 3" w:semiHidden="0" w:uiPriority="61" w:unhideWhenUsed="0"/>
-    <w:lsdException w:name="Light Grid Accent 3" w:semiHidden="0" w:uiPriority="62" w:unhideWhenUsed="0"/>
-    <w:lsdException w:name="Medium Shading 1 Accent 3" w:semiHidden="0" w:uiPriority="63" w:unhideWhenUsed="0"/>
-    <w:lsdException w:name="Medium Shading 2 Accent 3" w:semiHidden="0" w:uiPriority="64" w:unhideWhenUsed="0"/>
-    <w:lsdException w:name="Medium List 1 Accent 3" w:semiHidden="0" w:uiPriority="65" w:unhideWhenUsed="0"/>
-    <w:lsdException w:name="Medium List 2 Accent 3" w:semiHidden="0" w:uiPriority="66" w:unhideWhenUsed="0"/>
-    <w:lsdException w:name="Medium Grid 1 Accent 3" w:semiHidden="0" w:uiPriority="67" w:unhideWhenUsed="0"/>
-    <w:lsdException w:name="Medium Grid 2 Accent 3" w:semiHidden="0" w:uiPriority="68" w:unhideWhenUsed="0"/>
-    <w:lsdException w:name="Medium Grid 3 Accent 3" w:semiHidden="0" w:uiPriority="69" w:unhideWhenUsed="0"/>
-    <w:lsdException w:name="Dark List Accent 3" w:semiHidden="0" w:uiPriority="70" w:unhideWhenUsed="0"/>
-    <w:lsdException w:name="Colorful Shading Accent 3" w:semiHidden="0" w:uiPriority="71" w:unhideWhenUsed="0"/>
-    <w:lsdException w:name="Colorful List Accent 3" w:semiHidden="0" w:uiPriority="72" w:unhideWhenUsed="0"/>
-    <w:lsdException w:name="Colorful Grid Accent 3" w:semiHidden="0" w:uiPriority="73" w:unhideWhenUsed="0"/>
-    <w:lsdException w:name="Light Shading Accent 4" w:semiHidden="0" w:uiPriority="60" w:unhideWhenUsed="0"/>
-    <w:lsdException w:name="Light List Accent 4" w:semiHidden="0" w:uiPriority="61" w:unhideWhenUsed="0"/>
-    <w:lsdException w:name="Light Grid Accent 4" w:semiHidden="0" w:uiPriority="62" w:unhideWhenUsed="0"/>
-    <w:lsdException w:name="Medium Shading 1 Accent 4" w:semiHidden="0" w:uiPriority="63" w:unhideWhenUsed="0"/>
-    <w:lsdException w:name="Medium Shading 2 Accent 4" w:semiHidden="0" w:uiPriority="64" w:unhideWhenUsed="0"/>
-    <w:lsdException w:name="Medium List 1 Accent 4" w:semiHidden="0" w:uiPriority="65" w:unhideWhenUsed="0"/>
-    <w:lsdException w:name="Medium List 2 Accent 4" w:semiHidden="0" w:uiPriority="66" w:unhideWhenUsed="0"/>
-    <w:lsdException w:name="Medium Grid 1 Accent 4" w:semiHidden="0" w:uiPriority="67" w:unhideWhenUsed="0"/>
-    <w:lsdException w:name="Medium Grid 2 Accent 4" w:semiHidden="0" w:uiPriority="68" w:unhideWhenUsed="0"/>
-    <w:lsdException w:name="Medium Grid 3 Accent 4" w:semiHidden="0" w:uiPriority="69" w:unhideWhenUsed="0"/>
-    <w:lsdException w:name="Dark List Accent 4" w:semiHidden="0" w:uiPriority="70" w:unhideWhenUsed="0"/>
-    <w:lsdException w:name="Colorful Shading Accent 4" w:semiHidden="0" w:uiPriority="71" w:unhideWhenUsed="0"/>
-    <w:lsdException w:name="Colorful List Accent 4" w:semiHidden="0" w:uiPriority="72" w:unhideWhenUsed="0"/>
-    <w:lsdException w:name="Colorful Grid Accent 4" w:semiHidden="0" w:uiPriority="73" w:unhideWhenUsed="0"/>
-    <w:lsdException w:name="Light Shading Accent 5" w:semiHidden="0" w:uiPriority="60" w:unhideWhenUsed="0"/>
-    <w:lsdException w:name="Light List Accent 5" w:semiHidden="0" w:uiPriority="61" w:unhideWhenUsed="0"/>
-    <w:lsdException w:name="Light Grid Accent 5" w:semiHidden="0" w:uiPriority="62" w:unhideWhenUsed="0"/>
-    <w:lsdException w:name="Medium Shading 1 Accent 5" w:semiHidden="0" w:uiPriority="63" w:unhideWhenUsed="0"/>
-    <w:lsdException w:name="Medium Shading 2 Accent 5" w:semiHidden="0" w:uiPriority="64" w:unhideWhenUsed="0"/>
-    <w:lsdException w:name="Medium List 1 Accent 5" w:semiHidden="0" w:uiPriority="65" w:unhideWhenUsed="0"/>
-    <w:lsdException w:name="Medium List 2 Accent 5" w:semiHidden="0" w:uiPriority="66" w:unhideWhenUsed="0"/>
-    <w:lsdException w:name="Medium Grid 1 Accent 5" w:semiHidden="0" w:uiPriority="67" w:unhideWhenUsed="0"/>
-    <w:lsdException w:name="Medium Grid 2 Accent 5" w:semiHidden="0" w:uiPriority="68" w:unhideWhenUsed="0"/>
-    <w:lsdException w:name="Medium Grid 3 Accent 5" w:semiHidden="0" w:uiPriority="69" w:unhideWhenUsed="0"/>
-    <w:lsdException w:name="Dark List Accent 5" w:semiHidden="0" w:uiPriority="70" w:unhideWhenUsed="0"/>
-    <w:lsdException w:name="Colorful Shading Accent 5" w:semiHidden="0" w:uiPriority="71" w:unhideWhenUsed="0"/>
-    <w:lsdException w:name="Colorful List Accent 5" w:semiHidden="0" w:uiPriority="72" w:unhideWhenUsed="0"/>
-    <w:lsdException w:name="Colorful Grid Accent 5" w:semiHidden="0" w:uiPriority="73" w:unhideWhenUsed="0"/>
-    <w:lsdException w:name="Light Shading Accent 6" w:semiHidden="0" w:uiPriority="60" w:unhideWhenUsed="0"/>
-    <w:lsdException w:name="Light List Accent 6" w:semiHidden="0" w:uiPriority="61" w:unhideWhenUsed="0"/>
-    <w:lsdException w:name="Light Grid Accent 6" w:semiHidden="0" w:uiPriority="62" w:unhideWhenUsed="0"/>
-    <w:lsdException w:name="Medium Shading 1 Accent 6" w:semiHidden="0" w:uiPriority="63" w:unhideWhenUsed="0"/>
-    <w:lsdException w:name="Medium Shading 2 Accent 6" w:semiHidden="0" w:uiPriority="64" w:unhideWhenUsed="0"/>
-    <w:lsdException w:name="Medium List 1 Accent 6" w:semiHidden="0" w:uiPriority="65" w:unhideWhenUsed="0"/>
-    <w:lsdException w:name="Medium List 2 Accent 6" w:semiHidden="0" w:uiPriority="66" w:unhideWhenUsed="0"/>
-    <w:lsdException w:name="Medium Grid 1 Accent 6" w:semiHidden="0" w:uiPriority="67" w:unhideWhenUsed="0"/>
-    <w:lsdException w:name="Medium Grid 2 Accent 6" w:semiHidden="0" w:uiPriority="68" w:unhideWhenUsed="0"/>
-    <w:lsdException w:name="Medium Grid 3 Accent 6" w:semiHidden="0" w:uiPriority="69" w:unhideWhenUsed="0"/>
-    <w:lsdException w:name="Dark List Accent 6" w:semiHidden="0" w:uiPriority="70" w:unhideWhenUsed="0"/>
-    <w:lsdException w:name="Colorful Shading Accent 6" w:semiHidden="0" w:uiPriority="71" w:unhideWhenUsed="0"/>
-    <w:lsdException w:name="Colorful List Accent 6" w:semiHidden="0" w:uiPriority="72" w:unhideWhenUsed="0"/>
-    <w:lsdException w:name="Colorful Grid Accent 6" w:semiHidden="0" w:uiPriority="73" w:unhideWhenUsed="0"/>
-    <w:lsdException w:name="Subtle Emphasis" w:semiHidden="0" w:uiPriority="19" w:unhideWhenUsed="0" w:qFormat="1"/>
-    <w:lsdException w:name="Intense Emphasis" w:semiHidden="0" w:uiPriority="21" w:unhideWhenUsed="0" w:qFormat="1"/>
-    <w:lsdException w:name="Subtle Reference" w:semiHidden="0" w:uiPriority="31" w:unhideWhenUsed="0" w:qFormat="1"/>
-    <w:lsdException w:name="Intense Reference" w:semiHidden="0" w:uiPriority="32" w:unhideWhenUsed="0" w:qFormat="1"/>
-    <w:lsdException w:name="Book Title" w:semiHidden="0" w:uiPriority="33" w:unhideWhenUsed="0" w:qFormat="1"/>
-    <w:lsdException w:name="Bibliography" w:uiPriority="37"/>
-    <w:lsdException w:name="TOC Heading" w:uiPriority="39" w:qFormat="1"/>
-  </w:latentStyles>
-  <w:style w:type="paragraph" w:default="1" w:styleId="Normal">
-    <w:name w:val="Normal"/>
-    <w:qFormat/>
-  </w:style>
-  <w:style w:type="character" w:default="1" w:styleId="DefaultParagraphFont">
-    <w:name w:val="Default Paragraph Font"/>
-    <w:uiPriority w:val="1"/>
-    <w:semiHidden/>
-    <w:unhideWhenUsed/>
-  </w:style>
-  <w:style w:type="table" w:default="1" w:styleId="TableNormal">
-    <w:name w:val="Normal Table"/>
-    <w:uiPriority w:val="99"/>
-    <w:semiHidden/>
-    <w:unhideWhenUsed/>
-    <w:tblPr>
-      <w:tblInd w:w="0" w:type="dxa"/>
-      <w:tblCellMar>
-        <w:top w:w="0" w:type="dxa"/>
-        <w:left w:w="108" w:type="dxa"/>
-        <w:bottom w:w="0" w:type="dxa"/>
-        <w:right w:w="108" w:type="dxa"/>
-      </w:tblCellMar>
-    </w:tblPr>
-  </w:style>
-  <w:style w:type="numbering" w:default="1" w:styleId="NoList">
-    <w:name w:val="No List"/>
-    <w:uiPriority w:val="99"/>
-    <w:semiHidden/>
-    <w:unhideWhenUsed/>
-  </w:style>
-</w:styles>
-</file>
-
 <file path=word/theme/theme1.xml><?xml version="1.0" encoding="utf-8"?>
 <a:theme xmlns:a="http://schemas.openxmlformats.org/drawingml/2006/main" name="Office Theme">
   <a:themeElements>
@@ -15285,7 +15398,7 @@
 </file>
 
 <file path=customXml/itemProps1.xml><?xml version="1.0" encoding="utf-8"?>
-<ds:datastoreItem xmlns:ds="http://schemas.openxmlformats.org/officeDocument/2006/customXml" ds:itemID="{382099F6-CF42-4557-923D-6F4628CEA847}">
+<ds:datastoreItem xmlns:ds="http://schemas.openxmlformats.org/officeDocument/2006/customXml" ds:itemID="{53FFA891-6D7C-4383-97E9-7E9DD3F143A4}">
   <ds:schemaRefs>
     <ds:schemaRef ds:uri="http://schemas.openxmlformats.org/officeDocument/2006/bibliography"/>
   </ds:schemaRefs>

</xml_diff>